<commit_message>
uuuhhh a lot has changed v2.0
</commit_message>
<xml_diff>
--- a/report.docx
+++ b/report.docx
@@ -29,11 +29,23 @@
           <w:rFonts w:asciiTheme="majorHAnsi" w:hAnsiTheme="majorHAnsi" w:cstheme="majorHAnsi"/>
           <w:b/>
           <w:bCs/>
-          <w:sz w:val="24"/>
-          <w:szCs w:val="24"/>
-        </w:rPr>
-      </w:pPr>
-      <w:r>
+          <w:sz w:val="28"/>
+          <w:szCs w:val="28"/>
+        </w:rPr>
+      </w:pPr>
+      <w:r>
+        <w:rPr>
+          <w:rFonts w:asciiTheme="majorHAnsi" w:hAnsiTheme="majorHAnsi" w:cstheme="majorHAnsi"/>
+          <w:b/>
+          <w:bCs/>
+          <w:sz w:val="28"/>
+          <w:szCs w:val="28"/>
+        </w:rPr>
+        <w:t>Description</w:t>
+      </w:r>
+    </w:p>
+    <w:p>
+      <w:pPr>
         <w:rPr>
           <w:rFonts w:asciiTheme="majorHAnsi" w:hAnsiTheme="majorHAnsi" w:cstheme="majorHAnsi"/>
           <w:b/>
@@ -41,9 +53,230 @@
           <w:sz w:val="24"/>
           <w:szCs w:val="24"/>
         </w:rPr>
-        <w:t>Description</w:t>
+      </w:pPr>
+      <w:r>
+        <w:rPr>
+          <w:rFonts w:asciiTheme="majorHAnsi" w:hAnsiTheme="majorHAnsi" w:cstheme="majorHAnsi"/>
+        </w:rPr>
+        <w:t>The scene contains two moving features; a hollow hourglass shaped object as a pendulum</w:t>
+      </w:r>
+      <w:r>
+        <w:rPr>
+          <w:rFonts w:asciiTheme="majorHAnsi" w:hAnsiTheme="majorHAnsi" w:cstheme="majorHAnsi"/>
+        </w:rPr>
+        <w:t>, and a ball bouncing such that at the peak of it</w:t>
+      </w:r>
+      <w:r>
+        <w:rPr>
+          <w:rFonts w:asciiTheme="majorHAnsi" w:hAnsiTheme="majorHAnsi" w:cstheme="majorHAnsi"/>
+        </w:rPr>
+        <w:t>s</w:t>
+      </w:r>
+      <w:r>
+        <w:rPr>
+          <w:rFonts w:asciiTheme="majorHAnsi" w:hAnsiTheme="majorHAnsi" w:cstheme="majorHAnsi"/>
+        </w:rPr>
+        <w:t xml:space="preserve"> movement, it travels through the pendulum.</w:t>
       </w:r>
     </w:p>
+    <w:tbl>
+      <w:tblPr>
+        <w:tblStyle w:val="TableGrid"/>
+        <w:tblW w:w="0" w:type="auto"/>
+        <w:tblBorders>
+          <w:top w:val="none" w:sz="0" w:space="0" w:color="auto"/>
+          <w:left w:val="none" w:sz="0" w:space="0" w:color="auto"/>
+          <w:bottom w:val="none" w:sz="0" w:space="0" w:color="auto"/>
+          <w:right w:val="none" w:sz="0" w:space="0" w:color="auto"/>
+          <w:insideH w:val="none" w:sz="0" w:space="0" w:color="auto"/>
+          <w:insideV w:val="none" w:sz="0" w:space="0" w:color="auto"/>
+        </w:tblBorders>
+        <w:tblLook w:val="04A0" w:firstRow="1" w:lastRow="0" w:firstColumn="1" w:lastColumn="0" w:noHBand="0" w:noVBand="1"/>
+      </w:tblPr>
+      <w:tblGrid>
+        <w:gridCol w:w="4572"/>
+        <w:gridCol w:w="4454"/>
+      </w:tblGrid>
+      <w:tr>
+        <w:tc>
+          <w:tcPr>
+            <w:tcW w:w="4508" w:type="dxa"/>
+          </w:tcPr>
+          <w:p>
+            <w:pPr>
+              <w:jc w:val="right"/>
+              <w:rPr>
+                <w:rFonts w:asciiTheme="majorHAnsi" w:hAnsiTheme="majorHAnsi" w:cstheme="majorHAnsi"/>
+                <w:b/>
+                <w:bCs/>
+                <w:sz w:val="24"/>
+                <w:szCs w:val="24"/>
+              </w:rPr>
+            </w:pPr>
+            <w:r>
+              <w:rPr>
+                <w:rFonts w:asciiTheme="majorHAnsi" w:hAnsiTheme="majorHAnsi" w:cstheme="majorHAnsi"/>
+                <w:b/>
+                <w:bCs/>
+                <w:sz w:val="24"/>
+                <w:szCs w:val="24"/>
+              </w:rPr>
+              <w:drawing>
+                <wp:inline distT="0" distB="0" distL="0" distR="0" wp14:anchorId="2C822FB8" wp14:editId="67145470">
+                  <wp:extent cx="2794406" cy="2789538"/>
+                  <wp:effectExtent l="0" t="0" r="6350" b="0"/>
+                  <wp:docPr id="1" name="Picture 1" descr="A picture containing grass, sky, outdoor, wooden&#10;&#10;Description automatically generated"/>
+                  <wp:cNvGraphicFramePr>
+                    <a:graphicFrameLocks xmlns:a="http://schemas.openxmlformats.org/drawingml/2006/main" noChangeAspect="1"/>
+                  </wp:cNvGraphicFramePr>
+                  <a:graphic xmlns:a="http://schemas.openxmlformats.org/drawingml/2006/main">
+                    <a:graphicData uri="http://schemas.openxmlformats.org/drawingml/2006/picture">
+                      <pic:pic xmlns:pic="http://schemas.openxmlformats.org/drawingml/2006/picture">
+                        <pic:nvPicPr>
+                          <pic:cNvPr id="1" name="Picture 1" descr="A picture containing grass, sky, outdoor, wooden&#10;&#10;Description automatically generated"/>
+                          <pic:cNvPicPr/>
+                        </pic:nvPicPr>
+                        <pic:blipFill>
+                          <a:blip r:embed="rId7"/>
+                          <a:stretch>
+                            <a:fillRect/>
+                          </a:stretch>
+                        </pic:blipFill>
+                        <pic:spPr>
+                          <a:xfrm>
+                            <a:off x="0" y="0"/>
+                            <a:ext cx="2805013" cy="2800126"/>
+                          </a:xfrm>
+                          <a:prstGeom prst="rect">
+                            <a:avLst/>
+                          </a:prstGeom>
+                        </pic:spPr>
+                      </pic:pic>
+                    </a:graphicData>
+                  </a:graphic>
+                </wp:inline>
+              </w:drawing>
+            </w:r>
+          </w:p>
+        </w:tc>
+        <w:tc>
+          <w:tcPr>
+            <w:tcW w:w="4508" w:type="dxa"/>
+          </w:tcPr>
+          <w:p>
+            <w:pPr>
+              <w:rPr>
+                <w:rFonts w:asciiTheme="majorHAnsi" w:hAnsiTheme="majorHAnsi" w:cstheme="majorHAnsi"/>
+                <w:b/>
+                <w:bCs/>
+                <w:sz w:val="24"/>
+                <w:szCs w:val="24"/>
+              </w:rPr>
+            </w:pPr>
+            <w:r>
+              <w:rPr>
+                <w:rFonts w:asciiTheme="majorHAnsi" w:hAnsiTheme="majorHAnsi" w:cstheme="majorHAnsi"/>
+                <w:b/>
+                <w:bCs/>
+                <w:sz w:val="24"/>
+                <w:szCs w:val="24"/>
+              </w:rPr>
+              <w:drawing>
+                <wp:inline distT="0" distB="0" distL="0" distR="0" wp14:anchorId="03568187" wp14:editId="3227F69E">
+                  <wp:extent cx="2717653" cy="2788920"/>
+                  <wp:effectExtent l="0" t="0" r="6985" b="0"/>
+                  <wp:docPr id="2" name="Picture 2"/>
+                  <wp:cNvGraphicFramePr>
+                    <a:graphicFrameLocks xmlns:a="http://schemas.openxmlformats.org/drawingml/2006/main" noChangeAspect="1"/>
+                  </wp:cNvGraphicFramePr>
+                  <a:graphic xmlns:a="http://schemas.openxmlformats.org/drawingml/2006/main">
+                    <a:graphicData uri="http://schemas.openxmlformats.org/drawingml/2006/picture">
+                      <pic:pic xmlns:pic="http://schemas.openxmlformats.org/drawingml/2006/picture">
+                        <pic:nvPicPr>
+                          <pic:cNvPr id="1" name=""/>
+                          <pic:cNvPicPr/>
+                        </pic:nvPicPr>
+                        <pic:blipFill>
+                          <a:blip r:embed="rId8"/>
+                          <a:stretch>
+                            <a:fillRect/>
+                          </a:stretch>
+                        </pic:blipFill>
+                        <pic:spPr>
+                          <a:xfrm>
+                            <a:off x="0" y="0"/>
+                            <a:ext cx="2759643" cy="2832011"/>
+                          </a:xfrm>
+                          <a:prstGeom prst="rect">
+                            <a:avLst/>
+                          </a:prstGeom>
+                        </pic:spPr>
+                      </pic:pic>
+                    </a:graphicData>
+                  </a:graphic>
+                </wp:inline>
+              </w:drawing>
+            </w:r>
+          </w:p>
+        </w:tc>
+      </w:tr>
+      <w:tr>
+        <w:tc>
+          <w:tcPr>
+            <w:tcW w:w="4508" w:type="dxa"/>
+          </w:tcPr>
+          <w:p>
+            <w:pPr>
+              <w:jc w:val="center"/>
+              <w:rPr>
+                <w:rFonts w:asciiTheme="majorHAnsi" w:hAnsiTheme="majorHAnsi" w:cstheme="majorHAnsi"/>
+                <w:i/>
+                <w:iCs/>
+                <w:sz w:val="20"/>
+                <w:szCs w:val="20"/>
+              </w:rPr>
+            </w:pPr>
+            <w:r>
+              <w:rPr>
+                <w:rFonts w:asciiTheme="majorHAnsi" w:hAnsiTheme="majorHAnsi" w:cstheme="majorHAnsi"/>
+                <w:i/>
+                <w:iCs/>
+                <w:sz w:val="20"/>
+                <w:szCs w:val="20"/>
+              </w:rPr>
+              <w:t>Figure 1: Close up of pendulum</w:t>
+            </w:r>
+          </w:p>
+        </w:tc>
+        <w:tc>
+          <w:tcPr>
+            <w:tcW w:w="4508" w:type="dxa"/>
+          </w:tcPr>
+          <w:p>
+            <w:pPr>
+              <w:jc w:val="center"/>
+              <w:rPr>
+                <w:rFonts w:asciiTheme="majorHAnsi" w:hAnsiTheme="majorHAnsi" w:cstheme="majorHAnsi"/>
+                <w:i/>
+                <w:iCs/>
+                <w:sz w:val="20"/>
+                <w:szCs w:val="20"/>
+              </w:rPr>
+            </w:pPr>
+            <w:r>
+              <w:rPr>
+                <w:rFonts w:asciiTheme="majorHAnsi" w:hAnsiTheme="majorHAnsi" w:cstheme="majorHAnsi"/>
+                <w:i/>
+                <w:iCs/>
+                <w:sz w:val="20"/>
+                <w:szCs w:val="20"/>
+              </w:rPr>
+              <w:t>Figure 2: View of ball path</w:t>
+            </w:r>
+          </w:p>
+        </w:tc>
+      </w:tr>
+    </w:tbl>
     <w:p>
       <w:pPr>
         <w:rPr>
@@ -54,13 +287,24 @@
           <w:szCs w:val="24"/>
         </w:rPr>
       </w:pPr>
-      <w:r>
+    </w:p>
+    <w:p>
+      <w:pPr>
         <w:rPr>
           <w:rFonts w:asciiTheme="majorHAnsi" w:hAnsiTheme="majorHAnsi" w:cstheme="majorHAnsi"/>
           <w:b/>
           <w:bCs/>
-          <w:sz w:val="24"/>
-          <w:szCs w:val="24"/>
+          <w:sz w:val="28"/>
+          <w:szCs w:val="28"/>
+        </w:rPr>
+      </w:pPr>
+      <w:r>
+        <w:rPr>
+          <w:rFonts w:asciiTheme="majorHAnsi" w:hAnsiTheme="majorHAnsi" w:cstheme="majorHAnsi"/>
+          <w:b/>
+          <w:bCs/>
+          <w:sz w:val="28"/>
+          <w:szCs w:val="28"/>
         </w:rPr>
         <w:t>Controls</w:t>
       </w:r>
@@ -522,7 +766,7 @@
               <w:rPr>
                 <w:rFonts w:asciiTheme="majorHAnsi" w:hAnsiTheme="majorHAnsi" w:cstheme="majorHAnsi"/>
               </w:rPr>
-              <w:t>Reset Scene Timers and Camera Position</w:t>
+              <w:t>Reset Scene</w:t>
             </w:r>
           </w:p>
         </w:tc>
@@ -562,6 +806,8 @@
       <w:pPr>
         <w:rPr>
           <w:rFonts w:asciiTheme="majorHAnsi" w:hAnsiTheme="majorHAnsi" w:cstheme="majorHAnsi"/>
+          <w:sz w:val="24"/>
+          <w:szCs w:val="24"/>
         </w:rPr>
       </w:pPr>
     </w:p>
@@ -571,8 +817,8 @@
           <w:rFonts w:asciiTheme="majorHAnsi" w:hAnsiTheme="majorHAnsi" w:cstheme="majorHAnsi"/>
           <w:b/>
           <w:bCs/>
-          <w:sz w:val="24"/>
-          <w:szCs w:val="24"/>
+          <w:sz w:val="28"/>
+          <w:szCs w:val="28"/>
         </w:rPr>
       </w:pPr>
       <w:r>
@@ -580,8 +826,8 @@
           <w:rFonts w:asciiTheme="majorHAnsi" w:hAnsiTheme="majorHAnsi" w:cstheme="majorHAnsi"/>
           <w:b/>
           <w:bCs/>
-          <w:sz w:val="24"/>
-          <w:szCs w:val="24"/>
+          <w:sz w:val="28"/>
+          <w:szCs w:val="28"/>
         </w:rPr>
         <w:t>Build Instructions</w:t>
       </w:r>
@@ -668,6 +914,168 @@
       <w:pPr>
         <w:rPr>
           <w:rFonts w:asciiTheme="majorHAnsi" w:hAnsiTheme="majorHAnsi" w:cstheme="majorHAnsi"/>
+        </w:rPr>
+      </w:pPr>
+    </w:p>
+    <w:p>
+      <w:pPr>
+        <w:rPr>
+          <w:rFonts w:asciiTheme="majorHAnsi" w:hAnsiTheme="majorHAnsi" w:cstheme="majorHAnsi"/>
+          <w:b/>
+          <w:bCs/>
+          <w:sz w:val="28"/>
+          <w:szCs w:val="28"/>
+        </w:rPr>
+      </w:pPr>
+      <w:r>
+        <w:rPr>
+          <w:rFonts w:asciiTheme="majorHAnsi" w:hAnsiTheme="majorHAnsi" w:cstheme="majorHAnsi"/>
+          <w:b/>
+          <w:bCs/>
+          <w:sz w:val="28"/>
+          <w:szCs w:val="28"/>
+        </w:rPr>
+        <w:br w:type="page"/>
+      </w:r>
+    </w:p>
+    <w:p>
+      <w:pPr>
+        <w:rPr>
+          <w:rFonts w:asciiTheme="majorHAnsi" w:hAnsiTheme="majorHAnsi" w:cstheme="majorHAnsi"/>
+          <w:b/>
+          <w:bCs/>
+          <w:sz w:val="28"/>
+          <w:szCs w:val="28"/>
+        </w:rPr>
+      </w:pPr>
+      <w:r>
+        <w:rPr>
+          <w:rFonts w:asciiTheme="majorHAnsi" w:hAnsiTheme="majorHAnsi" w:cstheme="majorHAnsi"/>
+          <w:b/>
+          <w:bCs/>
+          <w:sz w:val="28"/>
+          <w:szCs w:val="28"/>
+        </w:rPr>
+        <w:lastRenderedPageBreak/>
+        <w:t>Extra Features</w:t>
+      </w:r>
+    </w:p>
+    <w:p>
+      <w:pPr>
+        <w:rPr>
+          <w:rFonts w:asciiTheme="majorHAnsi" w:hAnsiTheme="majorHAnsi" w:cstheme="majorHAnsi"/>
+          <w:b/>
+          <w:bCs/>
+        </w:rPr>
+      </w:pPr>
+      <w:r>
+        <w:rPr>
+          <w:rFonts w:asciiTheme="majorHAnsi" w:hAnsiTheme="majorHAnsi" w:cstheme="majorHAnsi"/>
+          <w:b/>
+          <w:bCs/>
+        </w:rPr>
+        <w:t>Skybox</w:t>
+      </w:r>
+    </w:p>
+    <w:p>
+      <w:pPr>
+        <w:rPr>
+          <w:rFonts w:asciiTheme="majorHAnsi" w:hAnsiTheme="majorHAnsi" w:cstheme="majorHAnsi"/>
+        </w:rPr>
+      </w:pPr>
+      <w:r>
+        <w:rPr>
+          <w:rFonts w:asciiTheme="majorHAnsi" w:hAnsiTheme="majorHAnsi" w:cstheme="majorHAnsi"/>
+        </w:rPr>
+        <w:t xml:space="preserve">The scene contains a skybox. The images was obtained from </w:t>
+      </w:r>
+      <w:hyperlink r:id="rId9" w:history="1">
+        <w:r>
+          <w:rPr>
+            <w:rStyle w:val="Hyperlink"/>
+            <w:rFonts w:asciiTheme="majorHAnsi" w:hAnsiTheme="majorHAnsi" w:cstheme="majorHAnsi"/>
+          </w:rPr>
+          <w:t>https://opengameart.org/content/sky-box-sunny-day</w:t>
+        </w:r>
+        <w:r>
+          <w:rPr>
+            <w:rStyle w:val="Hyperlink"/>
+            <w:rFonts w:asciiTheme="majorHAnsi" w:hAnsiTheme="majorHAnsi" w:cstheme="majorHAnsi"/>
+            <w:b/>
+            <w:bCs/>
+          </w:rPr>
+          <w:t xml:space="preserve"> </w:t>
+        </w:r>
+        <w:r>
+          <w:rPr>
+            <w:rStyle w:val="Hyperlink"/>
+            <w:rFonts w:asciiTheme="majorHAnsi" w:hAnsiTheme="majorHAnsi" w:cstheme="majorHAnsi"/>
+          </w:rPr>
+          <w:t>on 7/04/2021</w:t>
+        </w:r>
+      </w:hyperlink>
+      <w:r>
+        <w:rPr>
+          <w:rFonts w:asciiTheme="majorHAnsi" w:hAnsiTheme="majorHAnsi" w:cstheme="majorHAnsi"/>
+        </w:rPr>
+        <w:t>.</w:t>
+      </w:r>
+    </w:p>
+    <w:p>
+      <w:pPr>
+        <w:rPr>
+          <w:rFonts w:asciiTheme="majorHAnsi" w:hAnsiTheme="majorHAnsi" w:cstheme="majorHAnsi"/>
+          <w:b/>
+          <w:bCs/>
+        </w:rPr>
+      </w:pPr>
+      <w:r>
+        <w:rPr>
+          <w:rFonts w:asciiTheme="majorHAnsi" w:hAnsiTheme="majorHAnsi" w:cstheme="majorHAnsi"/>
+          <w:b/>
+          <w:bCs/>
+        </w:rPr>
+        <w:t>Physics Based Animation</w:t>
+      </w:r>
+    </w:p>
+    <w:p>
+      <w:pPr>
+        <w:rPr>
+          <w:rFonts w:asciiTheme="majorHAnsi" w:hAnsiTheme="majorHAnsi" w:cstheme="majorHAnsi"/>
+        </w:rPr>
+      </w:pPr>
+      <w:r>
+        <w:rPr>
+          <w:rFonts w:asciiTheme="majorHAnsi" w:hAnsiTheme="majorHAnsi" w:cstheme="majorHAnsi"/>
+        </w:rPr>
+        <w:t>The objects in the scene conform to the mechanics of those on earth. The movement equations are defined in References.</w:t>
+      </w:r>
+    </w:p>
+    <w:p>
+      <w:pPr>
+        <w:rPr>
+          <w:rFonts w:asciiTheme="majorHAnsi" w:hAnsiTheme="majorHAnsi" w:cstheme="majorHAnsi"/>
+          <w:b/>
+          <w:bCs/>
+          <w:sz w:val="28"/>
+          <w:szCs w:val="28"/>
+        </w:rPr>
+      </w:pPr>
+      <w:r>
+        <w:rPr>
+          <w:rFonts w:asciiTheme="majorHAnsi" w:hAnsiTheme="majorHAnsi" w:cstheme="majorHAnsi"/>
+          <w:b/>
+          <w:bCs/>
+          <w:sz w:val="28"/>
+          <w:szCs w:val="28"/>
+        </w:rPr>
+        <w:t>References</w:t>
+      </w:r>
+    </w:p>
+    <w:p>
+      <w:pPr>
+        <w:rPr>
+          <w:rFonts w:asciiTheme="majorHAnsi" w:hAnsiTheme="majorHAnsi" w:cstheme="majorHAnsi"/>
           <w:b/>
           <w:bCs/>
           <w:sz w:val="24"/>
@@ -682,11 +1090,2217 @@
           <w:sz w:val="24"/>
           <w:szCs w:val="24"/>
         </w:rPr>
-        <w:t>References</w:t>
-      </w:r>
+        <w:t>Pendulum Movement Equations</w:t>
+      </w:r>
+    </w:p>
+    <w:p>
+      <w:pPr>
+        <w:spacing w:after="0"/>
+        <w:rPr>
+          <w:rFonts w:asciiTheme="majorHAnsi" w:hAnsiTheme="majorHAnsi" w:cstheme="majorHAnsi"/>
+        </w:rPr>
+      </w:pPr>
+      <w:r>
+        <w:rPr>
+          <w:rFonts w:asciiTheme="majorHAnsi" w:hAnsiTheme="majorHAnsi" w:cstheme="majorHAnsi"/>
+        </w:rPr>
+        <w:t xml:space="preserve">Let </w:t>
+      </w:r>
+      <m:oMath>
+        <m:sSub>
+          <m:sSubPr>
+            <m:ctrlPr>
+              <w:rPr>
+                <w:rFonts w:ascii="Cambria Math" w:hAnsi="Cambria Math" w:cstheme="majorHAnsi"/>
+                <w:i/>
+              </w:rPr>
+            </m:ctrlPr>
+          </m:sSubPr>
+          <m:e>
+            <m:r>
+              <w:rPr>
+                <w:rFonts w:ascii="Cambria Math" w:hAnsi="Cambria Math" w:cstheme="majorHAnsi"/>
+              </w:rPr>
+              <m:t>θ</m:t>
+            </m:r>
+          </m:e>
+          <m:sub>
+            <m:r>
+              <w:rPr>
+                <w:rFonts w:ascii="Cambria Math" w:hAnsi="Cambria Math" w:cstheme="majorHAnsi"/>
+              </w:rPr>
+              <m:t>i</m:t>
+            </m:r>
+          </m:sub>
+        </m:sSub>
+      </m:oMath>
+      <w:r>
+        <w:rPr>
+          <w:rFonts w:asciiTheme="majorHAnsi" w:hAnsiTheme="majorHAnsi" w:cstheme="majorHAnsi"/>
+        </w:rPr>
+        <w:t xml:space="preserve"> be the initial angle of the pendulum</w:t>
+      </w:r>
+    </w:p>
+    <w:p>
+      <w:pPr>
+        <w:spacing w:after="0"/>
+        <w:rPr>
+          <w:rFonts w:asciiTheme="majorHAnsi" w:hAnsiTheme="majorHAnsi" w:cstheme="majorHAnsi"/>
+        </w:rPr>
+      </w:pPr>
+      <w:r>
+        <w:rPr>
+          <w:rFonts w:asciiTheme="majorHAnsi" w:hAnsiTheme="majorHAnsi" w:cstheme="majorHAnsi"/>
+        </w:rPr>
+        <w:t xml:space="preserve">Let </w:t>
+      </w:r>
+      <w:r>
+        <w:rPr>
+          <w:rFonts w:asciiTheme="majorHAnsi" w:hAnsiTheme="majorHAnsi" w:cstheme="majorHAnsi"/>
+        </w:rPr>
+        <w:t>g</w:t>
+      </w:r>
+      <w:r>
+        <w:rPr>
+          <w:rFonts w:asciiTheme="majorHAnsi" w:hAnsiTheme="majorHAnsi" w:cstheme="majorHAnsi"/>
+        </w:rPr>
+        <w:t xml:space="preserve"> be the </w:t>
+      </w:r>
+      <w:r>
+        <w:rPr>
+          <w:rFonts w:asciiTheme="majorHAnsi" w:hAnsiTheme="majorHAnsi" w:cstheme="majorHAnsi"/>
+        </w:rPr>
+        <w:t>gravitational constant</w:t>
+      </w:r>
+    </w:p>
+    <w:p>
+      <w:pPr>
+        <w:spacing w:after="0"/>
+        <w:rPr>
+          <w:rFonts w:asciiTheme="majorHAnsi" w:hAnsiTheme="majorHAnsi" w:cstheme="majorHAnsi"/>
+        </w:rPr>
+      </w:pPr>
+      <w:r>
+        <w:rPr>
+          <w:rFonts w:asciiTheme="majorHAnsi" w:hAnsiTheme="majorHAnsi" w:cstheme="majorHAnsi"/>
+        </w:rPr>
+        <w:t xml:space="preserve">Let </w:t>
+      </w:r>
+      <w:r>
+        <w:rPr>
+          <w:rFonts w:asciiTheme="majorHAnsi" w:hAnsiTheme="majorHAnsi" w:cstheme="majorHAnsi"/>
+        </w:rPr>
+        <w:t>r</w:t>
+      </w:r>
+      <w:r>
+        <w:rPr>
+          <w:rFonts w:asciiTheme="majorHAnsi" w:hAnsiTheme="majorHAnsi" w:cstheme="majorHAnsi"/>
+        </w:rPr>
+        <w:t xml:space="preserve"> be </w:t>
+      </w:r>
+      <w:r>
+        <w:rPr>
+          <w:rFonts w:asciiTheme="majorHAnsi" w:hAnsiTheme="majorHAnsi" w:cstheme="majorHAnsi"/>
+        </w:rPr>
+        <w:t>the length of the pendulum</w:t>
+      </w:r>
+    </w:p>
+    <w:p>
+      <w:pPr>
+        <w:spacing w:after="0"/>
+        <w:rPr>
+          <w:rFonts w:asciiTheme="majorHAnsi" w:hAnsiTheme="majorHAnsi" w:cstheme="majorHAnsi"/>
+        </w:rPr>
+      </w:pPr>
+      <w:r>
+        <w:rPr>
+          <w:rFonts w:asciiTheme="majorHAnsi" w:hAnsiTheme="majorHAnsi" w:cstheme="majorHAnsi"/>
+        </w:rPr>
+        <w:t>Let t be the time since the program was started</w:t>
+      </w:r>
+    </w:p>
+    <w:p>
+      <w:pPr>
+        <w:spacing w:after="0"/>
+        <w:rPr>
+          <w:rFonts w:asciiTheme="majorHAnsi" w:hAnsiTheme="majorHAnsi" w:cstheme="majorHAnsi"/>
+        </w:rPr>
+      </w:pPr>
+      <w:r>
+        <w:rPr>
+          <w:rFonts w:asciiTheme="majorHAnsi" w:hAnsiTheme="majorHAnsi" w:cstheme="majorHAnsi"/>
+        </w:rPr>
+        <w:t xml:space="preserve">Let </w:t>
+      </w:r>
+      <m:oMath>
+        <m:sSub>
+          <m:sSubPr>
+            <m:ctrlPr>
+              <w:rPr>
+                <w:rFonts w:ascii="Cambria Math" w:hAnsi="Cambria Math" w:cstheme="majorHAnsi"/>
+                <w:i/>
+              </w:rPr>
+            </m:ctrlPr>
+          </m:sSubPr>
+          <m:e>
+            <m:r>
+              <w:rPr>
+                <w:rFonts w:ascii="Cambria Math" w:hAnsi="Cambria Math" w:cstheme="majorHAnsi"/>
+              </w:rPr>
+              <m:t>(x</m:t>
+            </m:r>
+          </m:e>
+          <m:sub>
+            <m:r>
+              <w:rPr>
+                <w:rFonts w:ascii="Cambria Math" w:hAnsi="Cambria Math" w:cstheme="majorHAnsi"/>
+              </w:rPr>
+              <m:t>o</m:t>
+            </m:r>
+          </m:sub>
+        </m:sSub>
+        <m:r>
+          <w:rPr>
+            <w:rFonts w:ascii="Cambria Math" w:hAnsi="Cambria Math" w:cstheme="majorHAnsi"/>
+          </w:rPr>
+          <m:t xml:space="preserve">, </m:t>
+        </m:r>
+        <m:sSub>
+          <m:sSubPr>
+            <m:ctrlPr>
+              <w:rPr>
+                <w:rFonts w:ascii="Cambria Math" w:hAnsi="Cambria Math" w:cstheme="majorHAnsi"/>
+                <w:i/>
+              </w:rPr>
+            </m:ctrlPr>
+          </m:sSubPr>
+          <m:e>
+            <m:r>
+              <w:rPr>
+                <w:rFonts w:ascii="Cambria Math" w:hAnsi="Cambria Math" w:cstheme="majorHAnsi"/>
+              </w:rPr>
+              <m:t>y</m:t>
+            </m:r>
+          </m:e>
+          <m:sub>
+            <m:r>
+              <w:rPr>
+                <w:rFonts w:ascii="Cambria Math" w:hAnsi="Cambria Math" w:cstheme="majorHAnsi"/>
+              </w:rPr>
+              <m:t>o</m:t>
+            </m:r>
+          </m:sub>
+        </m:sSub>
+        <m:r>
+          <w:rPr>
+            <w:rFonts w:ascii="Cambria Math" w:hAnsi="Cambria Math" w:cstheme="majorHAnsi"/>
+          </w:rPr>
+          <m:t xml:space="preserve">, </m:t>
+        </m:r>
+        <m:sSub>
+          <m:sSubPr>
+            <m:ctrlPr>
+              <w:rPr>
+                <w:rFonts w:ascii="Cambria Math" w:hAnsi="Cambria Math" w:cstheme="majorHAnsi"/>
+                <w:i/>
+              </w:rPr>
+            </m:ctrlPr>
+          </m:sSubPr>
+          <m:e>
+            <m:r>
+              <w:rPr>
+                <w:rFonts w:ascii="Cambria Math" w:hAnsi="Cambria Math" w:cstheme="majorHAnsi"/>
+              </w:rPr>
+              <m:t>z</m:t>
+            </m:r>
+          </m:e>
+          <m:sub>
+            <m:r>
+              <w:rPr>
+                <w:rFonts w:ascii="Cambria Math" w:hAnsi="Cambria Math" w:cstheme="majorHAnsi"/>
+              </w:rPr>
+              <m:t>o</m:t>
+            </m:r>
+          </m:sub>
+        </m:sSub>
+        <m:r>
+          <w:rPr>
+            <w:rFonts w:ascii="Cambria Math" w:hAnsi="Cambria Math" w:cstheme="majorHAnsi"/>
+          </w:rPr>
+          <m:t>)</m:t>
+        </m:r>
+      </m:oMath>
+      <w:r>
+        <w:rPr>
+          <w:rFonts w:asciiTheme="majorHAnsi" w:hAnsiTheme="majorHAnsi" w:cstheme="majorHAnsi"/>
+        </w:rPr>
+        <w:t xml:space="preserve"> be the static point of the pendulum</w:t>
+      </w:r>
+    </w:p>
+    <w:p>
+      <w:pPr>
+        <w:spacing w:after="0"/>
+        <w:rPr>
+          <w:rFonts w:asciiTheme="majorHAnsi" w:hAnsiTheme="majorHAnsi" w:cstheme="majorHAnsi"/>
+        </w:rPr>
+      </w:pPr>
+      <m:oMathPara>
+        <m:oMath>
+          <m:sSub>
+            <m:sSubPr>
+              <m:ctrlPr>
+                <w:rPr>
+                  <w:rFonts w:ascii="Cambria Math" w:hAnsi="Cambria Math" w:cstheme="majorHAnsi"/>
+                  <w:i/>
+                </w:rPr>
+              </m:ctrlPr>
+            </m:sSubPr>
+            <m:e>
+              <m:r>
+                <w:rPr>
+                  <w:rFonts w:ascii="Cambria Math" w:hAnsi="Cambria Math" w:cstheme="majorHAnsi"/>
+                </w:rPr>
+                <m:t>θ</m:t>
+              </m:r>
+            </m:e>
+            <m:sub>
+              <m:r>
+                <w:rPr>
+                  <w:rFonts w:ascii="Cambria Math" w:hAnsi="Cambria Math" w:cstheme="majorHAnsi"/>
+                </w:rPr>
+                <m:t>t</m:t>
+              </m:r>
+            </m:sub>
+          </m:sSub>
+          <m:r>
+            <w:rPr>
+              <w:rFonts w:ascii="Cambria Math" w:hAnsi="Cambria Math" w:cstheme="majorHAnsi"/>
+            </w:rPr>
+            <m:t>=</m:t>
+          </m:r>
+          <m:sSub>
+            <m:sSubPr>
+              <m:ctrlPr>
+                <w:rPr>
+                  <w:rFonts w:ascii="Cambria Math" w:hAnsi="Cambria Math" w:cstheme="majorHAnsi"/>
+                  <w:i/>
+                </w:rPr>
+              </m:ctrlPr>
+            </m:sSubPr>
+            <m:e>
+              <m:r>
+                <w:rPr>
+                  <w:rFonts w:ascii="Cambria Math" w:hAnsi="Cambria Math" w:cstheme="majorHAnsi"/>
+                </w:rPr>
+                <m:t>θ</m:t>
+              </m:r>
+            </m:e>
+            <m:sub>
+              <m:r>
+                <w:rPr>
+                  <w:rFonts w:ascii="Cambria Math" w:hAnsi="Cambria Math" w:cstheme="majorHAnsi"/>
+                </w:rPr>
+                <m:t>i</m:t>
+              </m:r>
+            </m:sub>
+          </m:sSub>
+          <m:r>
+            <w:rPr>
+              <w:rFonts w:ascii="Cambria Math" w:hAnsi="Cambria Math" w:cstheme="majorHAnsi"/>
+            </w:rPr>
+            <m:t>*</m:t>
+          </m:r>
+          <m:r>
+            <m:rPr>
+              <m:sty m:val="p"/>
+            </m:rPr>
+            <w:rPr>
+              <w:rFonts w:ascii="Cambria Math" w:hAnsi="Cambria Math" w:cstheme="majorHAnsi"/>
+            </w:rPr>
+            <m:t>cos⁡</m:t>
+          </m:r>
+          <m:r>
+            <w:rPr>
+              <w:rFonts w:ascii="Cambria Math" w:hAnsi="Cambria Math" w:cstheme="majorHAnsi"/>
+            </w:rPr>
+            <m:t>(</m:t>
+          </m:r>
+          <m:rad>
+            <m:radPr>
+              <m:degHide m:val="1"/>
+              <m:ctrlPr>
+                <w:rPr>
+                  <w:rFonts w:ascii="Cambria Math" w:hAnsi="Cambria Math" w:cstheme="majorHAnsi"/>
+                  <w:i/>
+                </w:rPr>
+              </m:ctrlPr>
+            </m:radPr>
+            <m:deg/>
+            <m:e>
+              <m:f>
+                <m:fPr>
+                  <m:ctrlPr>
+                    <w:rPr>
+                      <w:rFonts w:ascii="Cambria Math" w:hAnsi="Cambria Math" w:cstheme="majorHAnsi"/>
+                      <w:i/>
+                    </w:rPr>
+                  </m:ctrlPr>
+                </m:fPr>
+                <m:num>
+                  <m:r>
+                    <w:rPr>
+                      <w:rFonts w:ascii="Cambria Math" w:hAnsi="Cambria Math" w:cstheme="majorHAnsi"/>
+                    </w:rPr>
+                    <m:t>g</m:t>
+                  </m:r>
+                </m:num>
+                <m:den>
+                  <m:r>
+                    <w:rPr>
+                      <w:rFonts w:ascii="Cambria Math" w:hAnsi="Cambria Math" w:cstheme="majorHAnsi"/>
+                    </w:rPr>
+                    <m:t>r</m:t>
+                  </m:r>
+                </m:den>
+              </m:f>
+            </m:e>
+          </m:rad>
+          <m:r>
+            <w:rPr>
+              <w:rFonts w:ascii="Cambria Math" w:hAnsi="Cambria Math" w:cstheme="majorHAnsi"/>
+            </w:rPr>
+            <m:t>*t)</m:t>
+          </m:r>
+        </m:oMath>
+      </m:oMathPara>
+    </w:p>
+    <w:p>
+      <w:pPr>
+        <w:spacing w:after="0"/>
+        <w:rPr>
+          <w:rFonts w:asciiTheme="majorHAnsi" w:hAnsiTheme="majorHAnsi" w:cstheme="majorHAnsi"/>
+        </w:rPr>
+      </w:pPr>
+      <m:oMathPara>
+        <m:oMath>
+          <m:sSub>
+            <m:sSubPr>
+              <m:ctrlPr>
+                <w:rPr>
+                  <w:rFonts w:ascii="Cambria Math" w:hAnsi="Cambria Math" w:cstheme="majorHAnsi"/>
+                  <w:i/>
+                </w:rPr>
+              </m:ctrlPr>
+            </m:sSubPr>
+            <m:e>
+              <m:r>
+                <w:rPr>
+                  <w:rFonts w:ascii="Cambria Math" w:hAnsi="Cambria Math" w:cstheme="majorHAnsi"/>
+                </w:rPr>
+                <m:t>x</m:t>
+              </m:r>
+            </m:e>
+            <m:sub>
+              <m:r>
+                <w:rPr>
+                  <w:rFonts w:ascii="Cambria Math" w:hAnsi="Cambria Math" w:cstheme="majorHAnsi"/>
+                </w:rPr>
+                <m:t>t</m:t>
+              </m:r>
+            </m:sub>
+          </m:sSub>
+          <m:r>
+            <w:rPr>
+              <w:rFonts w:ascii="Cambria Math" w:hAnsi="Cambria Math" w:cstheme="majorHAnsi"/>
+            </w:rPr>
+            <m:t>=-</m:t>
+          </m:r>
+          <m:func>
+            <m:funcPr>
+              <m:ctrlPr>
+                <w:rPr>
+                  <w:rFonts w:ascii="Cambria Math" w:hAnsi="Cambria Math" w:cstheme="majorHAnsi"/>
+                  <w:i/>
+                </w:rPr>
+              </m:ctrlPr>
+            </m:funcPr>
+            <m:fName>
+              <m:r>
+                <m:rPr>
+                  <m:sty m:val="p"/>
+                </m:rPr>
+                <w:rPr>
+                  <w:rFonts w:ascii="Cambria Math" w:hAnsi="Cambria Math" w:cstheme="majorHAnsi"/>
+                </w:rPr>
+                <m:t>cos</m:t>
+              </m:r>
+            </m:fName>
+            <m:e>
+              <m:d>
+                <m:dPr>
+                  <m:ctrlPr>
+                    <w:rPr>
+                      <w:rFonts w:ascii="Cambria Math" w:hAnsi="Cambria Math" w:cstheme="majorHAnsi"/>
+                      <w:i/>
+                    </w:rPr>
+                  </m:ctrlPr>
+                </m:dPr>
+                <m:e>
+                  <m:sSub>
+                    <m:sSubPr>
+                      <m:ctrlPr>
+                        <w:rPr>
+                          <w:rFonts w:ascii="Cambria Math" w:hAnsi="Cambria Math" w:cstheme="majorHAnsi"/>
+                          <w:i/>
+                        </w:rPr>
+                      </m:ctrlPr>
+                    </m:sSubPr>
+                    <m:e>
+                      <m:r>
+                        <w:rPr>
+                          <w:rFonts w:ascii="Cambria Math" w:hAnsi="Cambria Math" w:cstheme="majorHAnsi"/>
+                        </w:rPr>
+                        <m:t>θ</m:t>
+                      </m:r>
+                    </m:e>
+                    <m:sub>
+                      <m:r>
+                        <w:rPr>
+                          <w:rFonts w:ascii="Cambria Math" w:hAnsi="Cambria Math" w:cstheme="majorHAnsi"/>
+                        </w:rPr>
+                        <m:t>t</m:t>
+                      </m:r>
+                    </m:sub>
+                  </m:sSub>
+                  <m:r>
+                    <w:rPr>
+                      <w:rFonts w:ascii="Cambria Math" w:hAnsi="Cambria Math" w:cstheme="majorHAnsi"/>
+                    </w:rPr>
+                    <m:t>+</m:t>
+                  </m:r>
+                  <m:f>
+                    <m:fPr>
+                      <m:ctrlPr>
+                        <w:rPr>
+                          <w:rFonts w:ascii="Cambria Math" w:hAnsi="Cambria Math" w:cstheme="majorHAnsi"/>
+                          <w:i/>
+                        </w:rPr>
+                      </m:ctrlPr>
+                    </m:fPr>
+                    <m:num>
+                      <m:r>
+                        <w:rPr>
+                          <w:rFonts w:ascii="Cambria Math" w:hAnsi="Cambria Math" w:cstheme="majorHAnsi"/>
+                        </w:rPr>
+                        <m:t>π</m:t>
+                      </m:r>
+                    </m:num>
+                    <m:den>
+                      <m:r>
+                        <w:rPr>
+                          <w:rFonts w:ascii="Cambria Math" w:hAnsi="Cambria Math" w:cstheme="majorHAnsi"/>
+                        </w:rPr>
+                        <m:t>2</m:t>
+                      </m:r>
+                    </m:den>
+                  </m:f>
+                </m:e>
+              </m:d>
+            </m:e>
+          </m:func>
+          <m:r>
+            <w:rPr>
+              <w:rFonts w:ascii="Cambria Math" w:hAnsi="Cambria Math" w:cstheme="majorHAnsi"/>
+            </w:rPr>
+            <m:t>*r+</m:t>
+          </m:r>
+          <m:sSub>
+            <m:sSubPr>
+              <m:ctrlPr>
+                <w:rPr>
+                  <w:rFonts w:ascii="Cambria Math" w:hAnsi="Cambria Math" w:cstheme="majorHAnsi"/>
+                  <w:i/>
+                </w:rPr>
+              </m:ctrlPr>
+            </m:sSubPr>
+            <m:e>
+              <m:r>
+                <w:rPr>
+                  <w:rFonts w:ascii="Cambria Math" w:hAnsi="Cambria Math" w:cstheme="majorHAnsi"/>
+                </w:rPr>
+                <m:t>x</m:t>
+              </m:r>
+            </m:e>
+            <m:sub>
+              <m:r>
+                <w:rPr>
+                  <w:rFonts w:ascii="Cambria Math" w:hAnsi="Cambria Math" w:cstheme="majorHAnsi"/>
+                </w:rPr>
+                <m:t>o</m:t>
+              </m:r>
+            </m:sub>
+          </m:sSub>
+        </m:oMath>
+      </m:oMathPara>
+    </w:p>
+    <w:p>
+      <w:pPr>
+        <w:spacing w:after="0"/>
+        <w:rPr>
+          <w:rFonts w:asciiTheme="majorHAnsi" w:hAnsiTheme="majorHAnsi" w:cstheme="majorHAnsi"/>
+        </w:rPr>
+      </w:pPr>
+      <m:oMathPara>
+        <m:oMath>
+          <m:sSub>
+            <m:sSubPr>
+              <m:ctrlPr>
+                <w:rPr>
+                  <w:rFonts w:ascii="Cambria Math" w:hAnsi="Cambria Math" w:cstheme="majorHAnsi"/>
+                  <w:i/>
+                </w:rPr>
+              </m:ctrlPr>
+            </m:sSubPr>
+            <m:e>
+              <m:r>
+                <w:rPr>
+                  <w:rFonts w:ascii="Cambria Math" w:hAnsi="Cambria Math" w:cstheme="majorHAnsi"/>
+                </w:rPr>
+                <m:t>y</m:t>
+              </m:r>
+            </m:e>
+            <m:sub>
+              <m:r>
+                <w:rPr>
+                  <w:rFonts w:ascii="Cambria Math" w:hAnsi="Cambria Math" w:cstheme="majorHAnsi"/>
+                </w:rPr>
+                <m:t>t</m:t>
+              </m:r>
+            </m:sub>
+          </m:sSub>
+          <m:r>
+            <w:rPr>
+              <w:rFonts w:ascii="Cambria Math" w:hAnsi="Cambria Math" w:cstheme="majorHAnsi"/>
+            </w:rPr>
+            <m:t>=</m:t>
+          </m:r>
+          <m:r>
+            <w:rPr>
+              <w:rFonts w:ascii="Cambria Math" w:hAnsi="Cambria Math" w:cstheme="majorHAnsi"/>
+            </w:rPr>
+            <m:t>-</m:t>
+          </m:r>
+          <m:func>
+            <m:funcPr>
+              <m:ctrlPr>
+                <w:rPr>
+                  <w:rFonts w:ascii="Cambria Math" w:hAnsi="Cambria Math" w:cstheme="majorHAnsi"/>
+                  <w:i/>
+                </w:rPr>
+              </m:ctrlPr>
+            </m:funcPr>
+            <m:fName>
+              <m:r>
+                <m:rPr>
+                  <m:sty m:val="p"/>
+                </m:rPr>
+                <w:rPr>
+                  <w:rFonts w:ascii="Cambria Math" w:hAnsi="Cambria Math" w:cstheme="majorHAnsi"/>
+                </w:rPr>
+                <m:t>sin</m:t>
+              </m:r>
+            </m:fName>
+            <m:e>
+              <m:d>
+                <m:dPr>
+                  <m:ctrlPr>
+                    <w:rPr>
+                      <w:rFonts w:ascii="Cambria Math" w:hAnsi="Cambria Math" w:cstheme="majorHAnsi"/>
+                      <w:i/>
+                    </w:rPr>
+                  </m:ctrlPr>
+                </m:dPr>
+                <m:e>
+                  <m:sSub>
+                    <m:sSubPr>
+                      <m:ctrlPr>
+                        <w:rPr>
+                          <w:rFonts w:ascii="Cambria Math" w:hAnsi="Cambria Math" w:cstheme="majorHAnsi"/>
+                          <w:i/>
+                        </w:rPr>
+                      </m:ctrlPr>
+                    </m:sSubPr>
+                    <m:e>
+                      <m:r>
+                        <w:rPr>
+                          <w:rFonts w:ascii="Cambria Math" w:hAnsi="Cambria Math" w:cstheme="majorHAnsi"/>
+                        </w:rPr>
+                        <m:t>θ</m:t>
+                      </m:r>
+                    </m:e>
+                    <m:sub>
+                      <m:r>
+                        <w:rPr>
+                          <w:rFonts w:ascii="Cambria Math" w:hAnsi="Cambria Math" w:cstheme="majorHAnsi"/>
+                        </w:rPr>
+                        <m:t>t</m:t>
+                      </m:r>
+                    </m:sub>
+                  </m:sSub>
+                  <m:r>
+                    <w:rPr>
+                      <w:rFonts w:ascii="Cambria Math" w:hAnsi="Cambria Math" w:cstheme="majorHAnsi"/>
+                    </w:rPr>
+                    <m:t>+</m:t>
+                  </m:r>
+                  <m:f>
+                    <m:fPr>
+                      <m:ctrlPr>
+                        <w:rPr>
+                          <w:rFonts w:ascii="Cambria Math" w:hAnsi="Cambria Math" w:cstheme="majorHAnsi"/>
+                          <w:i/>
+                        </w:rPr>
+                      </m:ctrlPr>
+                    </m:fPr>
+                    <m:num>
+                      <m:r>
+                        <w:rPr>
+                          <w:rFonts w:ascii="Cambria Math" w:hAnsi="Cambria Math" w:cstheme="majorHAnsi"/>
+                        </w:rPr>
+                        <m:t>π</m:t>
+                      </m:r>
+                    </m:num>
+                    <m:den>
+                      <m:r>
+                        <w:rPr>
+                          <w:rFonts w:ascii="Cambria Math" w:hAnsi="Cambria Math" w:cstheme="majorHAnsi"/>
+                        </w:rPr>
+                        <m:t>2</m:t>
+                      </m:r>
+                    </m:den>
+                  </m:f>
+                </m:e>
+              </m:d>
+            </m:e>
+          </m:func>
+          <m:r>
+            <w:rPr>
+              <w:rFonts w:ascii="Cambria Math" w:hAnsi="Cambria Math" w:cstheme="majorHAnsi"/>
+            </w:rPr>
+            <m:t>*r+</m:t>
+          </m:r>
+          <m:sSub>
+            <m:sSubPr>
+              <m:ctrlPr>
+                <w:rPr>
+                  <w:rFonts w:ascii="Cambria Math" w:hAnsi="Cambria Math" w:cstheme="majorHAnsi"/>
+                  <w:i/>
+                </w:rPr>
+              </m:ctrlPr>
+            </m:sSubPr>
+            <m:e>
+              <m:r>
+                <w:rPr>
+                  <w:rFonts w:ascii="Cambria Math" w:hAnsi="Cambria Math" w:cstheme="majorHAnsi"/>
+                </w:rPr>
+                <m:t>y</m:t>
+              </m:r>
+            </m:e>
+            <m:sub>
+              <m:r>
+                <w:rPr>
+                  <w:rFonts w:ascii="Cambria Math" w:hAnsi="Cambria Math" w:cstheme="majorHAnsi"/>
+                </w:rPr>
+                <m:t>o</m:t>
+              </m:r>
+            </m:sub>
+          </m:sSub>
+        </m:oMath>
+      </m:oMathPara>
+    </w:p>
+    <w:p>
+      <w:pPr>
+        <w:spacing w:after="0"/>
+        <w:rPr>
+          <w:rFonts w:asciiTheme="majorHAnsi" w:hAnsiTheme="majorHAnsi" w:cstheme="majorHAnsi"/>
+        </w:rPr>
+      </w:pPr>
+      <m:oMathPara>
+        <m:oMath>
+          <m:sSub>
+            <m:sSubPr>
+              <m:ctrlPr>
+                <w:rPr>
+                  <w:rFonts w:ascii="Cambria Math" w:hAnsi="Cambria Math" w:cstheme="majorHAnsi"/>
+                  <w:i/>
+                </w:rPr>
+              </m:ctrlPr>
+            </m:sSubPr>
+            <m:e>
+              <m:r>
+                <w:rPr>
+                  <w:rFonts w:ascii="Cambria Math" w:hAnsi="Cambria Math" w:cstheme="majorHAnsi"/>
+                </w:rPr>
+                <m:t>z</m:t>
+              </m:r>
+            </m:e>
+            <m:sub>
+              <m:r>
+                <w:rPr>
+                  <w:rFonts w:ascii="Cambria Math" w:hAnsi="Cambria Math" w:cstheme="majorHAnsi"/>
+                </w:rPr>
+                <m:t>t</m:t>
+              </m:r>
+            </m:sub>
+          </m:sSub>
+          <m:r>
+            <w:rPr>
+              <w:rFonts w:ascii="Cambria Math" w:hAnsi="Cambria Math" w:cstheme="majorHAnsi"/>
+            </w:rPr>
+            <m:t>=</m:t>
+          </m:r>
+          <m:sSub>
+            <m:sSubPr>
+              <m:ctrlPr>
+                <w:rPr>
+                  <w:rFonts w:ascii="Cambria Math" w:hAnsi="Cambria Math" w:cstheme="majorHAnsi"/>
+                  <w:i/>
+                </w:rPr>
+              </m:ctrlPr>
+            </m:sSubPr>
+            <m:e>
+              <m:r>
+                <w:rPr>
+                  <w:rFonts w:ascii="Cambria Math" w:hAnsi="Cambria Math" w:cstheme="majorHAnsi"/>
+                </w:rPr>
+                <m:t>z</m:t>
+              </m:r>
+            </m:e>
+            <m:sub>
+              <m:r>
+                <w:rPr>
+                  <w:rFonts w:ascii="Cambria Math" w:hAnsi="Cambria Math" w:cstheme="majorHAnsi"/>
+                </w:rPr>
+                <m:t>o</m:t>
+              </m:r>
+            </m:sub>
+          </m:sSub>
+        </m:oMath>
+      </m:oMathPara>
+    </w:p>
+    <w:p>
+      <w:pPr>
+        <w:spacing w:after="0"/>
+        <w:rPr>
+          <w:rFonts w:asciiTheme="majorHAnsi" w:hAnsiTheme="majorHAnsi" w:cstheme="majorHAnsi"/>
+        </w:rPr>
+      </w:pPr>
+    </w:p>
+    <w:p>
+      <w:pPr>
+        <w:rPr>
+          <w:rFonts w:asciiTheme="majorHAnsi" w:hAnsiTheme="majorHAnsi" w:cstheme="majorHAnsi"/>
+          <w:b/>
+          <w:bCs/>
+          <w:sz w:val="24"/>
+          <w:szCs w:val="24"/>
+        </w:rPr>
+      </w:pPr>
+      <w:r>
+        <w:rPr>
+          <w:rFonts w:asciiTheme="majorHAnsi" w:hAnsiTheme="majorHAnsi" w:cstheme="majorHAnsi"/>
+          <w:b/>
+          <w:bCs/>
+          <w:sz w:val="24"/>
+          <w:szCs w:val="24"/>
+        </w:rPr>
+        <w:t>Ball Movement Equations</w:t>
+      </w:r>
+    </w:p>
+    <w:p>
+      <w:pPr>
+        <w:spacing w:after="0"/>
+        <w:rPr>
+          <w:rFonts w:asciiTheme="majorHAnsi" w:hAnsiTheme="majorHAnsi" w:cstheme="majorHAnsi"/>
+        </w:rPr>
+      </w:pPr>
+      <w:r>
+        <w:rPr>
+          <w:rFonts w:asciiTheme="majorHAnsi" w:hAnsiTheme="majorHAnsi" w:cstheme="majorHAnsi"/>
+        </w:rPr>
+        <w:t>Let T be the period of the pendulum</w:t>
+      </w:r>
+    </w:p>
+    <w:p>
+      <w:pPr>
+        <w:spacing w:after="0"/>
+        <w:rPr>
+          <w:rFonts w:asciiTheme="majorHAnsi" w:hAnsiTheme="majorHAnsi" w:cstheme="majorHAnsi"/>
+        </w:rPr>
+      </w:pPr>
+      <w:r>
+        <w:rPr>
+          <w:rFonts w:asciiTheme="majorHAnsi" w:hAnsiTheme="majorHAnsi" w:cstheme="majorHAnsi"/>
+        </w:rPr>
+        <w:t xml:space="preserve">Let t be the </w:t>
+      </w:r>
+      <w:r>
+        <w:rPr>
+          <w:rFonts w:asciiTheme="majorHAnsi" w:hAnsiTheme="majorHAnsi" w:cstheme="majorHAnsi"/>
+        </w:rPr>
+        <w:t xml:space="preserve">remainder of the </w:t>
+      </w:r>
+      <w:r>
+        <w:rPr>
+          <w:rFonts w:asciiTheme="majorHAnsi" w:hAnsiTheme="majorHAnsi" w:cstheme="majorHAnsi"/>
+        </w:rPr>
+        <w:t>time since the program was started</w:t>
+      </w:r>
+      <w:r>
+        <w:rPr>
+          <w:rFonts w:asciiTheme="majorHAnsi" w:hAnsiTheme="majorHAnsi" w:cstheme="majorHAnsi"/>
+        </w:rPr>
+        <w:t xml:space="preserve"> divided by T</w:t>
+      </w:r>
+    </w:p>
+    <w:p>
+      <w:pPr>
+        <w:spacing w:after="0"/>
+        <w:rPr>
+          <w:rFonts w:asciiTheme="majorHAnsi" w:hAnsiTheme="majorHAnsi" w:cstheme="majorHAnsi"/>
+        </w:rPr>
+      </w:pPr>
+      <w:r>
+        <w:rPr>
+          <w:rFonts w:asciiTheme="majorHAnsi" w:hAnsiTheme="majorHAnsi" w:cstheme="majorHAnsi"/>
+        </w:rPr>
+        <w:t xml:space="preserve">Let </w:t>
+      </w:r>
+      <m:oMath>
+        <m:sSub>
+          <m:sSubPr>
+            <m:ctrlPr>
+              <w:rPr>
+                <w:rFonts w:ascii="Cambria Math" w:hAnsi="Cambria Math" w:cstheme="majorHAnsi"/>
+                <w:i/>
+              </w:rPr>
+            </m:ctrlPr>
+          </m:sSubPr>
+          <m:e>
+            <m:r>
+              <w:rPr>
+                <w:rFonts w:ascii="Cambria Math" w:hAnsi="Cambria Math" w:cstheme="majorHAnsi"/>
+              </w:rPr>
+              <m:t>(x</m:t>
+            </m:r>
+          </m:e>
+          <m:sub>
+            <m:r>
+              <w:rPr>
+                <w:rFonts w:ascii="Cambria Math" w:hAnsi="Cambria Math" w:cstheme="majorHAnsi"/>
+              </w:rPr>
+              <m:t>o</m:t>
+            </m:r>
+          </m:sub>
+        </m:sSub>
+        <m:r>
+          <w:rPr>
+            <w:rFonts w:ascii="Cambria Math" w:hAnsi="Cambria Math" w:cstheme="majorHAnsi"/>
+          </w:rPr>
+          <m:t xml:space="preserve">, </m:t>
+        </m:r>
+        <m:sSub>
+          <m:sSubPr>
+            <m:ctrlPr>
+              <w:rPr>
+                <w:rFonts w:ascii="Cambria Math" w:hAnsi="Cambria Math" w:cstheme="majorHAnsi"/>
+                <w:i/>
+              </w:rPr>
+            </m:ctrlPr>
+          </m:sSubPr>
+          <m:e>
+            <m:r>
+              <w:rPr>
+                <w:rFonts w:ascii="Cambria Math" w:hAnsi="Cambria Math" w:cstheme="majorHAnsi"/>
+              </w:rPr>
+              <m:t>y</m:t>
+            </m:r>
+          </m:e>
+          <m:sub>
+            <m:r>
+              <w:rPr>
+                <w:rFonts w:ascii="Cambria Math" w:hAnsi="Cambria Math" w:cstheme="majorHAnsi"/>
+              </w:rPr>
+              <m:t>o</m:t>
+            </m:r>
+          </m:sub>
+        </m:sSub>
+        <m:r>
+          <w:rPr>
+            <w:rFonts w:ascii="Cambria Math" w:hAnsi="Cambria Math" w:cstheme="majorHAnsi"/>
+          </w:rPr>
+          <m:t xml:space="preserve">, </m:t>
+        </m:r>
+        <m:sSub>
+          <m:sSubPr>
+            <m:ctrlPr>
+              <w:rPr>
+                <w:rFonts w:ascii="Cambria Math" w:hAnsi="Cambria Math" w:cstheme="majorHAnsi"/>
+                <w:i/>
+              </w:rPr>
+            </m:ctrlPr>
+          </m:sSubPr>
+          <m:e>
+            <m:r>
+              <w:rPr>
+                <w:rFonts w:ascii="Cambria Math" w:hAnsi="Cambria Math" w:cstheme="majorHAnsi"/>
+              </w:rPr>
+              <m:t>z</m:t>
+            </m:r>
+          </m:e>
+          <m:sub>
+            <m:r>
+              <w:rPr>
+                <w:rFonts w:ascii="Cambria Math" w:hAnsi="Cambria Math" w:cstheme="majorHAnsi"/>
+              </w:rPr>
+              <m:t>o</m:t>
+            </m:r>
+          </m:sub>
+        </m:sSub>
+        <m:r>
+          <w:rPr>
+            <w:rFonts w:ascii="Cambria Math" w:hAnsi="Cambria Math" w:cstheme="majorHAnsi"/>
+          </w:rPr>
+          <m:t>)</m:t>
+        </m:r>
+      </m:oMath>
+      <w:r>
+        <w:rPr>
+          <w:rFonts w:asciiTheme="majorHAnsi" w:hAnsiTheme="majorHAnsi" w:cstheme="majorHAnsi"/>
+        </w:rPr>
+        <w:t xml:space="preserve"> be the </w:t>
+      </w:r>
+      <w:r>
+        <w:rPr>
+          <w:rFonts w:asciiTheme="majorHAnsi" w:hAnsiTheme="majorHAnsi" w:cstheme="majorHAnsi"/>
+        </w:rPr>
+        <w:t>peak of the ball path (turning point of parabola)</w:t>
+      </w:r>
+    </w:p>
+    <w:p>
+      <w:pPr>
+        <w:spacing w:after="0"/>
+        <w:rPr>
+          <w:rFonts w:asciiTheme="majorHAnsi" w:hAnsiTheme="majorHAnsi" w:cstheme="majorHAnsi"/>
+        </w:rPr>
+      </w:pPr>
+      <w:r>
+        <w:rPr>
+          <w:rFonts w:asciiTheme="majorHAnsi" w:hAnsiTheme="majorHAnsi" w:cstheme="majorHAnsi"/>
+        </w:rPr>
+        <w:t xml:space="preserve">Let </w:t>
+      </w:r>
+      <m:oMath>
+        <m:sSub>
+          <m:sSubPr>
+            <m:ctrlPr>
+              <w:rPr>
+                <w:rFonts w:ascii="Cambria Math" w:hAnsi="Cambria Math" w:cstheme="majorHAnsi"/>
+                <w:i/>
+              </w:rPr>
+            </m:ctrlPr>
+          </m:sSubPr>
+          <m:e>
+            <m:r>
+              <w:rPr>
+                <w:rFonts w:ascii="Cambria Math" w:hAnsi="Cambria Math" w:cstheme="majorHAnsi"/>
+              </w:rPr>
+              <m:t>(x</m:t>
+            </m:r>
+          </m:e>
+          <m:sub>
+            <m:r>
+              <w:rPr>
+                <w:rFonts w:ascii="Cambria Math" w:hAnsi="Cambria Math" w:cstheme="majorHAnsi"/>
+              </w:rPr>
+              <m:t>o</m:t>
+            </m:r>
+          </m:sub>
+        </m:sSub>
+        <m:r>
+          <w:rPr>
+            <w:rFonts w:ascii="Cambria Math" w:hAnsi="Cambria Math" w:cstheme="majorHAnsi"/>
+          </w:rPr>
+          <m:t xml:space="preserve">, </m:t>
+        </m:r>
+        <m:sSub>
+          <m:sSubPr>
+            <m:ctrlPr>
+              <w:rPr>
+                <w:rFonts w:ascii="Cambria Math" w:hAnsi="Cambria Math" w:cstheme="majorHAnsi"/>
+                <w:i/>
+              </w:rPr>
+            </m:ctrlPr>
+          </m:sSubPr>
+          <m:e>
+            <m:r>
+              <w:rPr>
+                <w:rFonts w:ascii="Cambria Math" w:hAnsi="Cambria Math" w:cstheme="majorHAnsi"/>
+              </w:rPr>
+              <m:t>y</m:t>
+            </m:r>
+          </m:e>
+          <m:sub>
+            <m:r>
+              <w:rPr>
+                <w:rFonts w:ascii="Cambria Math" w:hAnsi="Cambria Math" w:cstheme="majorHAnsi"/>
+              </w:rPr>
+              <m:t>b</m:t>
+            </m:r>
+          </m:sub>
+        </m:sSub>
+        <m:r>
+          <w:rPr>
+            <w:rFonts w:ascii="Cambria Math" w:hAnsi="Cambria Math" w:cstheme="majorHAnsi"/>
+          </w:rPr>
+          <m:t xml:space="preserve">, </m:t>
+        </m:r>
+        <m:sSub>
+          <m:sSubPr>
+            <m:ctrlPr>
+              <w:rPr>
+                <w:rFonts w:ascii="Cambria Math" w:hAnsi="Cambria Math" w:cstheme="majorHAnsi"/>
+                <w:i/>
+              </w:rPr>
+            </m:ctrlPr>
+          </m:sSubPr>
+          <m:e>
+            <m:r>
+              <w:rPr>
+                <w:rFonts w:ascii="Cambria Math" w:hAnsi="Cambria Math" w:cstheme="majorHAnsi"/>
+              </w:rPr>
+              <m:t>z</m:t>
+            </m:r>
+          </m:e>
+          <m:sub>
+            <m:r>
+              <w:rPr>
+                <w:rFonts w:ascii="Cambria Math" w:hAnsi="Cambria Math" w:cstheme="majorHAnsi"/>
+              </w:rPr>
+              <m:t>b</m:t>
+            </m:r>
+          </m:sub>
+        </m:sSub>
+        <m:r>
+          <w:rPr>
+            <w:rFonts w:ascii="Cambria Math" w:hAnsi="Cambria Math" w:cstheme="majorHAnsi"/>
+          </w:rPr>
+          <m:t>)</m:t>
+        </m:r>
+      </m:oMath>
+      <w:r>
+        <w:rPr>
+          <w:rFonts w:asciiTheme="majorHAnsi" w:hAnsiTheme="majorHAnsi" w:cstheme="majorHAnsi"/>
+        </w:rPr>
+        <w:t xml:space="preserve"> be </w:t>
+      </w:r>
+      <w:r>
+        <w:rPr>
+          <w:rFonts w:asciiTheme="majorHAnsi" w:hAnsiTheme="majorHAnsi" w:cstheme="majorHAnsi"/>
+        </w:rPr>
+        <w:t>any other point on the path (use bounce position)</w:t>
+      </w:r>
+    </w:p>
+    <w:p>
+      <w:pPr>
+        <w:spacing w:after="0"/>
+        <w:rPr>
+          <w:rFonts w:asciiTheme="majorHAnsi" w:hAnsiTheme="majorHAnsi" w:cstheme="majorHAnsi"/>
+        </w:rPr>
+      </w:pPr>
+    </w:p>
+    <w:p>
+      <w:pPr>
+        <w:rPr>
+          <w:rFonts w:asciiTheme="majorHAnsi" w:hAnsiTheme="majorHAnsi" w:cstheme="majorHAnsi"/>
+        </w:rPr>
+      </w:pPr>
+      <m:oMathPara>
+        <m:oMath>
+          <m:sSub>
+            <m:sSubPr>
+              <m:ctrlPr>
+                <w:rPr>
+                  <w:rFonts w:ascii="Cambria Math" w:hAnsi="Cambria Math" w:cstheme="majorHAnsi"/>
+                  <w:i/>
+                </w:rPr>
+              </m:ctrlPr>
+            </m:sSubPr>
+            <m:e>
+              <m:r>
+                <w:rPr>
+                  <w:rFonts w:ascii="Cambria Math" w:hAnsi="Cambria Math" w:cstheme="majorHAnsi"/>
+                </w:rPr>
+                <m:t>x</m:t>
+              </m:r>
+            </m:e>
+            <m:sub>
+              <m:r>
+                <w:rPr>
+                  <w:rFonts w:ascii="Cambria Math" w:hAnsi="Cambria Math" w:cstheme="majorHAnsi"/>
+                </w:rPr>
+                <m:t>t</m:t>
+              </m:r>
+            </m:sub>
+          </m:sSub>
+          <m:r>
+            <w:rPr>
+              <w:rFonts w:ascii="Cambria Math" w:hAnsi="Cambria Math" w:cstheme="majorHAnsi"/>
+            </w:rPr>
+            <m:t>=</m:t>
+          </m:r>
+          <m:sSub>
+            <m:sSubPr>
+              <m:ctrlPr>
+                <w:rPr>
+                  <w:rFonts w:ascii="Cambria Math" w:hAnsi="Cambria Math" w:cstheme="majorHAnsi"/>
+                  <w:i/>
+                </w:rPr>
+              </m:ctrlPr>
+            </m:sSubPr>
+            <m:e>
+              <m:r>
+                <w:rPr>
+                  <w:rFonts w:ascii="Cambria Math" w:hAnsi="Cambria Math" w:cstheme="majorHAnsi"/>
+                </w:rPr>
+                <m:t>x</m:t>
+              </m:r>
+            </m:e>
+            <m:sub>
+              <m:r>
+                <w:rPr>
+                  <w:rFonts w:ascii="Cambria Math" w:hAnsi="Cambria Math" w:cstheme="majorHAnsi"/>
+                </w:rPr>
+                <m:t>o</m:t>
+              </m:r>
+            </m:sub>
+          </m:sSub>
+        </m:oMath>
+      </m:oMathPara>
+    </w:p>
+    <w:p>
+      <w:pPr>
+        <w:rPr>
+          <w:rFonts w:asciiTheme="majorHAnsi" w:hAnsiTheme="majorHAnsi" w:cstheme="majorHAnsi"/>
+        </w:rPr>
+      </w:pPr>
+      <m:oMathPara>
+        <m:oMath>
+          <m:sSub>
+            <m:sSubPr>
+              <m:ctrlPr>
+                <w:rPr>
+                  <w:rFonts w:ascii="Cambria Math" w:hAnsi="Cambria Math" w:cstheme="majorHAnsi"/>
+                  <w:i/>
+                </w:rPr>
+              </m:ctrlPr>
+            </m:sSubPr>
+            <m:e>
+              <m:r>
+                <w:rPr>
+                  <w:rFonts w:ascii="Cambria Math" w:hAnsi="Cambria Math" w:cstheme="majorHAnsi"/>
+                </w:rPr>
+                <m:t>y</m:t>
+              </m:r>
+            </m:e>
+            <m:sub>
+              <m:r>
+                <w:rPr>
+                  <w:rFonts w:ascii="Cambria Math" w:hAnsi="Cambria Math" w:cstheme="majorHAnsi"/>
+                </w:rPr>
+                <m:t>t</m:t>
+              </m:r>
+            </m:sub>
+          </m:sSub>
+          <m:r>
+            <w:rPr>
+              <w:rFonts w:ascii="Cambria Math" w:hAnsi="Cambria Math" w:cstheme="majorHAnsi"/>
+            </w:rPr>
+            <m:t>=</m:t>
+          </m:r>
+          <m:f>
+            <m:fPr>
+              <m:ctrlPr>
+                <w:rPr>
+                  <w:rFonts w:ascii="Cambria Math" w:hAnsi="Cambria Math" w:cstheme="majorHAnsi"/>
+                  <w:i/>
+                </w:rPr>
+              </m:ctrlPr>
+            </m:fPr>
+            <m:num>
+              <m:sSub>
+                <m:sSubPr>
+                  <m:ctrlPr>
+                    <w:rPr>
+                      <w:rFonts w:ascii="Cambria Math" w:hAnsi="Cambria Math" w:cstheme="majorHAnsi"/>
+                      <w:i/>
+                    </w:rPr>
+                  </m:ctrlPr>
+                </m:sSubPr>
+                <m:e>
+                  <m:r>
+                    <w:rPr>
+                      <w:rFonts w:ascii="Cambria Math" w:hAnsi="Cambria Math" w:cstheme="majorHAnsi"/>
+                    </w:rPr>
+                    <m:t>y</m:t>
+                  </m:r>
+                </m:e>
+                <m:sub>
+                  <m:r>
+                    <w:rPr>
+                      <w:rFonts w:ascii="Cambria Math" w:hAnsi="Cambria Math" w:cstheme="majorHAnsi"/>
+                    </w:rPr>
+                    <m:t>b</m:t>
+                  </m:r>
+                </m:sub>
+              </m:sSub>
+              <m:r>
+                <w:rPr>
+                  <w:rFonts w:ascii="Cambria Math" w:hAnsi="Cambria Math" w:cstheme="majorHAnsi"/>
+                </w:rPr>
+                <m:t>-</m:t>
+              </m:r>
+              <m:sSub>
+                <m:sSubPr>
+                  <m:ctrlPr>
+                    <w:rPr>
+                      <w:rFonts w:ascii="Cambria Math" w:hAnsi="Cambria Math" w:cstheme="majorHAnsi"/>
+                      <w:i/>
+                    </w:rPr>
+                  </m:ctrlPr>
+                </m:sSubPr>
+                <m:e>
+                  <m:r>
+                    <w:rPr>
+                      <w:rFonts w:ascii="Cambria Math" w:hAnsi="Cambria Math" w:cstheme="majorHAnsi"/>
+                    </w:rPr>
+                    <m:t>y</m:t>
+                  </m:r>
+                </m:e>
+                <m:sub>
+                  <m:r>
+                    <w:rPr>
+                      <w:rFonts w:ascii="Cambria Math" w:hAnsi="Cambria Math" w:cstheme="majorHAnsi"/>
+                    </w:rPr>
+                    <m:t>o</m:t>
+                  </m:r>
+                </m:sub>
+              </m:sSub>
+            </m:num>
+            <m:den>
+              <m:sSup>
+                <m:sSupPr>
+                  <m:ctrlPr>
+                    <w:rPr>
+                      <w:rFonts w:ascii="Cambria Math" w:hAnsi="Cambria Math" w:cstheme="majorHAnsi"/>
+                      <w:i/>
+                    </w:rPr>
+                  </m:ctrlPr>
+                </m:sSupPr>
+                <m:e>
+                  <m:d>
+                    <m:dPr>
+                      <m:ctrlPr>
+                        <w:rPr>
+                          <w:rFonts w:ascii="Cambria Math" w:hAnsi="Cambria Math" w:cstheme="majorHAnsi"/>
+                          <w:i/>
+                        </w:rPr>
+                      </m:ctrlPr>
+                    </m:dPr>
+                    <m:e>
+                      <m:sSub>
+                        <m:sSubPr>
+                          <m:ctrlPr>
+                            <w:rPr>
+                              <w:rFonts w:ascii="Cambria Math" w:hAnsi="Cambria Math" w:cstheme="majorHAnsi"/>
+                              <w:i/>
+                            </w:rPr>
+                          </m:ctrlPr>
+                        </m:sSubPr>
+                        <m:e>
+                          <m:r>
+                            <w:rPr>
+                              <w:rFonts w:ascii="Cambria Math" w:hAnsi="Cambria Math" w:cstheme="majorHAnsi"/>
+                            </w:rPr>
+                            <m:t>z</m:t>
+                          </m:r>
+                        </m:e>
+                        <m:sub>
+                          <m:r>
+                            <w:rPr>
+                              <w:rFonts w:ascii="Cambria Math" w:hAnsi="Cambria Math" w:cstheme="majorHAnsi"/>
+                            </w:rPr>
+                            <m:t>b</m:t>
+                          </m:r>
+                        </m:sub>
+                      </m:sSub>
+                      <m:r>
+                        <w:rPr>
+                          <w:rFonts w:ascii="Cambria Math" w:hAnsi="Cambria Math" w:cstheme="majorHAnsi"/>
+                        </w:rPr>
+                        <m:t>-</m:t>
+                      </m:r>
+                      <m:sSub>
+                        <m:sSubPr>
+                          <m:ctrlPr>
+                            <w:rPr>
+                              <w:rFonts w:ascii="Cambria Math" w:hAnsi="Cambria Math" w:cstheme="majorHAnsi"/>
+                              <w:i/>
+                            </w:rPr>
+                          </m:ctrlPr>
+                        </m:sSubPr>
+                        <m:e>
+                          <m:r>
+                            <w:rPr>
+                              <w:rFonts w:ascii="Cambria Math" w:hAnsi="Cambria Math" w:cstheme="majorHAnsi"/>
+                            </w:rPr>
+                            <m:t>z</m:t>
+                          </m:r>
+                        </m:e>
+                        <m:sub>
+                          <m:r>
+                            <w:rPr>
+                              <w:rFonts w:ascii="Cambria Math" w:hAnsi="Cambria Math" w:cstheme="majorHAnsi"/>
+                            </w:rPr>
+                            <m:t>o</m:t>
+                          </m:r>
+                        </m:sub>
+                      </m:sSub>
+                    </m:e>
+                  </m:d>
+                </m:e>
+                <m:sup>
+                  <m:r>
+                    <w:rPr>
+                      <w:rFonts w:ascii="Cambria Math" w:hAnsi="Cambria Math" w:cstheme="majorHAnsi"/>
+                    </w:rPr>
+                    <m:t>2</m:t>
+                  </m:r>
+                </m:sup>
+              </m:sSup>
+            </m:den>
+          </m:f>
+          <m:r>
+            <w:rPr>
+              <w:rFonts w:ascii="Cambria Math" w:hAnsi="Cambria Math" w:cstheme="majorHAnsi"/>
+            </w:rPr>
+            <m:t>*</m:t>
+          </m:r>
+          <m:d>
+            <m:dPr>
+              <m:ctrlPr>
+                <w:rPr>
+                  <w:rFonts w:ascii="Cambria Math" w:hAnsi="Cambria Math" w:cstheme="majorHAnsi"/>
+                  <w:i/>
+                </w:rPr>
+              </m:ctrlPr>
+            </m:dPr>
+            <m:e>
+              <m:sSub>
+                <m:sSubPr>
+                  <m:ctrlPr>
+                    <w:rPr>
+                      <w:rFonts w:ascii="Cambria Math" w:hAnsi="Cambria Math" w:cstheme="majorHAnsi"/>
+                      <w:i/>
+                    </w:rPr>
+                  </m:ctrlPr>
+                </m:sSubPr>
+                <m:e>
+                  <m:r>
+                    <w:rPr>
+                      <w:rFonts w:ascii="Cambria Math" w:hAnsi="Cambria Math" w:cstheme="majorHAnsi"/>
+                    </w:rPr>
+                    <m:t>z</m:t>
+                  </m:r>
+                </m:e>
+                <m:sub>
+                  <m:r>
+                    <w:rPr>
+                      <w:rFonts w:ascii="Cambria Math" w:hAnsi="Cambria Math" w:cstheme="majorHAnsi"/>
+                    </w:rPr>
+                    <m:t>t</m:t>
+                  </m:r>
+                </m:sub>
+              </m:sSub>
+              <m:r>
+                <w:rPr>
+                  <w:rFonts w:ascii="Cambria Math" w:hAnsi="Cambria Math" w:cstheme="majorHAnsi"/>
+                </w:rPr>
+                <m:t>-</m:t>
+              </m:r>
+              <m:sSub>
+                <m:sSubPr>
+                  <m:ctrlPr>
+                    <w:rPr>
+                      <w:rFonts w:ascii="Cambria Math" w:hAnsi="Cambria Math" w:cstheme="majorHAnsi"/>
+                      <w:i/>
+                    </w:rPr>
+                  </m:ctrlPr>
+                </m:sSubPr>
+                <m:e>
+                  <m:r>
+                    <w:rPr>
+                      <w:rFonts w:ascii="Cambria Math" w:hAnsi="Cambria Math" w:cstheme="majorHAnsi"/>
+                    </w:rPr>
+                    <m:t>z</m:t>
+                  </m:r>
+                </m:e>
+                <m:sub>
+                  <m:r>
+                    <w:rPr>
+                      <w:rFonts w:ascii="Cambria Math" w:hAnsi="Cambria Math" w:cstheme="majorHAnsi"/>
+                    </w:rPr>
+                    <m:t>o</m:t>
+                  </m:r>
+                </m:sub>
+              </m:sSub>
+            </m:e>
+          </m:d>
+          <m:r>
+            <w:rPr>
+              <w:rFonts w:ascii="Cambria Math" w:hAnsi="Cambria Math" w:cstheme="majorHAnsi"/>
+            </w:rPr>
+            <m:t>+</m:t>
+          </m:r>
+          <m:sSub>
+            <m:sSubPr>
+              <m:ctrlPr>
+                <w:rPr>
+                  <w:rFonts w:ascii="Cambria Math" w:hAnsi="Cambria Math" w:cstheme="majorHAnsi"/>
+                  <w:i/>
+                </w:rPr>
+              </m:ctrlPr>
+            </m:sSubPr>
+            <m:e>
+              <m:r>
+                <w:rPr>
+                  <w:rFonts w:ascii="Cambria Math" w:hAnsi="Cambria Math" w:cstheme="majorHAnsi"/>
+                </w:rPr>
+                <m:t>y</m:t>
+              </m:r>
+            </m:e>
+            <m:sub>
+              <m:r>
+                <w:rPr>
+                  <w:rFonts w:ascii="Cambria Math" w:hAnsi="Cambria Math" w:cstheme="majorHAnsi"/>
+                </w:rPr>
+                <m:t>o</m:t>
+              </m:r>
+            </m:sub>
+          </m:sSub>
+        </m:oMath>
+      </m:oMathPara>
+    </w:p>
+    <w:p>
+      <w:pPr>
+        <w:spacing w:after="0"/>
+        <w:rPr>
+          <w:rFonts w:asciiTheme="majorHAnsi" w:hAnsiTheme="majorHAnsi" w:cstheme="majorHAnsi"/>
+        </w:rPr>
+      </w:pPr>
+      <w:r>
+        <w:rPr>
+          <w:rFonts w:asciiTheme="majorHAnsi" w:hAnsiTheme="majorHAnsi" w:cstheme="majorHAnsi"/>
+        </w:rPr>
+        <w:t xml:space="preserve">If </w:t>
+      </w:r>
+      <m:oMath>
+        <m:r>
+          <w:rPr>
+            <w:rFonts w:ascii="Cambria Math" w:hAnsi="Cambria Math" w:cstheme="majorHAnsi"/>
+          </w:rPr>
+          <m:t>t&lt;</m:t>
+        </m:r>
+        <m:f>
+          <m:fPr>
+            <m:ctrlPr>
+              <w:rPr>
+                <w:rFonts w:ascii="Cambria Math" w:hAnsi="Cambria Math" w:cstheme="majorHAnsi"/>
+                <w:i/>
+              </w:rPr>
+            </m:ctrlPr>
+          </m:fPr>
+          <m:num>
+            <m:r>
+              <w:rPr>
+                <w:rFonts w:ascii="Cambria Math" w:hAnsi="Cambria Math" w:cstheme="majorHAnsi"/>
+              </w:rPr>
+              <m:t>T</m:t>
+            </m:r>
+          </m:num>
+          <m:den>
+            <m:r>
+              <w:rPr>
+                <w:rFonts w:ascii="Cambria Math" w:hAnsi="Cambria Math" w:cstheme="majorHAnsi"/>
+              </w:rPr>
+              <m:t>2</m:t>
+            </m:r>
+          </m:den>
+        </m:f>
+      </m:oMath>
+    </w:p>
+    <w:p>
+      <w:pPr>
+        <w:spacing w:after="0"/>
+        <w:rPr>
+          <w:rFonts w:asciiTheme="majorHAnsi" w:hAnsiTheme="majorHAnsi" w:cstheme="majorHAnsi"/>
+        </w:rPr>
+      </w:pPr>
+      <m:oMathPara>
+        <m:oMath>
+          <m:sSub>
+            <m:sSubPr>
+              <m:ctrlPr>
+                <w:rPr>
+                  <w:rFonts w:ascii="Cambria Math" w:hAnsi="Cambria Math" w:cstheme="majorHAnsi"/>
+                  <w:i/>
+                </w:rPr>
+              </m:ctrlPr>
+            </m:sSubPr>
+            <m:e>
+              <m:r>
+                <w:rPr>
+                  <w:rFonts w:ascii="Cambria Math" w:hAnsi="Cambria Math" w:cstheme="majorHAnsi"/>
+                </w:rPr>
+                <m:t>z</m:t>
+              </m:r>
+            </m:e>
+            <m:sub>
+              <m:r>
+                <w:rPr>
+                  <w:rFonts w:ascii="Cambria Math" w:hAnsi="Cambria Math" w:cstheme="majorHAnsi"/>
+                </w:rPr>
+                <m:t>t</m:t>
+              </m:r>
+            </m:sub>
+          </m:sSub>
+          <m:r>
+            <w:rPr>
+              <w:rFonts w:ascii="Cambria Math" w:hAnsi="Cambria Math" w:cstheme="majorHAnsi"/>
+            </w:rPr>
+            <m:t>=</m:t>
+          </m:r>
+          <m:d>
+            <m:dPr>
+              <m:ctrlPr>
+                <w:rPr>
+                  <w:rFonts w:ascii="Cambria Math" w:hAnsi="Cambria Math" w:cstheme="majorHAnsi"/>
+                  <w:i/>
+                </w:rPr>
+              </m:ctrlPr>
+            </m:dPr>
+            <m:e>
+              <m:sSub>
+                <m:sSubPr>
+                  <m:ctrlPr>
+                    <w:rPr>
+                      <w:rFonts w:ascii="Cambria Math" w:hAnsi="Cambria Math" w:cstheme="majorHAnsi"/>
+                      <w:i/>
+                    </w:rPr>
+                  </m:ctrlPr>
+                </m:sSubPr>
+                <m:e>
+                  <m:r>
+                    <w:rPr>
+                      <w:rFonts w:ascii="Cambria Math" w:hAnsi="Cambria Math" w:cstheme="majorHAnsi"/>
+                    </w:rPr>
+                    <m:t>z</m:t>
+                  </m:r>
+                </m:e>
+                <m:sub>
+                  <m:r>
+                    <w:rPr>
+                      <w:rFonts w:ascii="Cambria Math" w:hAnsi="Cambria Math" w:cstheme="majorHAnsi"/>
+                    </w:rPr>
+                    <m:t>o</m:t>
+                  </m:r>
+                </m:sub>
+              </m:sSub>
+              <m:r>
+                <w:rPr>
+                  <w:rFonts w:ascii="Cambria Math" w:hAnsi="Cambria Math" w:cstheme="majorHAnsi"/>
+                </w:rPr>
+                <m:t>-</m:t>
+              </m:r>
+              <m:sSub>
+                <m:sSubPr>
+                  <m:ctrlPr>
+                    <w:rPr>
+                      <w:rFonts w:ascii="Cambria Math" w:hAnsi="Cambria Math" w:cstheme="majorHAnsi"/>
+                      <w:i/>
+                    </w:rPr>
+                  </m:ctrlPr>
+                </m:sSubPr>
+                <m:e>
+                  <m:r>
+                    <w:rPr>
+                      <w:rFonts w:ascii="Cambria Math" w:hAnsi="Cambria Math" w:cstheme="majorHAnsi"/>
+                    </w:rPr>
+                    <m:t>z</m:t>
+                  </m:r>
+                </m:e>
+                <m:sub>
+                  <m:r>
+                    <w:rPr>
+                      <w:rFonts w:ascii="Cambria Math" w:hAnsi="Cambria Math" w:cstheme="majorHAnsi"/>
+                    </w:rPr>
+                    <m:t>b</m:t>
+                  </m:r>
+                </m:sub>
+              </m:sSub>
+            </m:e>
+          </m:d>
+          <m:r>
+            <w:rPr>
+              <w:rFonts w:ascii="Cambria Math" w:hAnsi="Cambria Math" w:cstheme="majorHAnsi"/>
+            </w:rPr>
+            <m:t>+</m:t>
+          </m:r>
+          <m:sSub>
+            <m:sSubPr>
+              <m:ctrlPr>
+                <w:rPr>
+                  <w:rFonts w:ascii="Cambria Math" w:hAnsi="Cambria Math" w:cstheme="majorHAnsi"/>
+                  <w:i/>
+                </w:rPr>
+              </m:ctrlPr>
+            </m:sSubPr>
+            <m:e>
+              <m:r>
+                <w:rPr>
+                  <w:rFonts w:ascii="Cambria Math" w:hAnsi="Cambria Math" w:cstheme="majorHAnsi"/>
+                </w:rPr>
+                <m:t>z</m:t>
+              </m:r>
+            </m:e>
+            <m:sub>
+              <m:r>
+                <w:rPr>
+                  <w:rFonts w:ascii="Cambria Math" w:hAnsi="Cambria Math" w:cstheme="majorHAnsi"/>
+                </w:rPr>
+                <m:t>b</m:t>
+              </m:r>
+            </m:sub>
+          </m:sSub>
+          <m:r>
+            <w:rPr>
+              <w:rFonts w:ascii="Cambria Math" w:hAnsi="Cambria Math" w:cstheme="majorHAnsi"/>
+            </w:rPr>
+            <m:t>*</m:t>
+          </m:r>
+          <m:f>
+            <m:fPr>
+              <m:ctrlPr>
+                <w:rPr>
+                  <w:rFonts w:ascii="Cambria Math" w:hAnsi="Cambria Math" w:cstheme="majorHAnsi"/>
+                  <w:i/>
+                </w:rPr>
+              </m:ctrlPr>
+            </m:fPr>
+            <m:num>
+              <m:r>
+                <w:rPr>
+                  <w:rFonts w:ascii="Cambria Math" w:hAnsi="Cambria Math" w:cstheme="majorHAnsi"/>
+                </w:rPr>
+                <m:t>4</m:t>
+              </m:r>
+              <m:r>
+                <w:rPr>
+                  <w:rFonts w:ascii="Cambria Math" w:hAnsi="Cambria Math" w:cstheme="majorHAnsi"/>
+                </w:rPr>
+                <m:t>t</m:t>
+              </m:r>
+            </m:num>
+            <m:den>
+              <m:r>
+                <w:rPr>
+                  <w:rFonts w:ascii="Cambria Math" w:hAnsi="Cambria Math" w:cstheme="majorHAnsi"/>
+                </w:rPr>
+                <m:t>T</m:t>
+              </m:r>
+            </m:den>
+          </m:f>
+        </m:oMath>
+      </m:oMathPara>
+    </w:p>
+    <w:p>
+      <w:pPr>
+        <w:spacing w:after="0"/>
+        <w:rPr>
+          <w:rFonts w:asciiTheme="majorHAnsi" w:hAnsiTheme="majorHAnsi" w:cstheme="majorHAnsi"/>
+        </w:rPr>
+      </w:pPr>
+      <w:r>
+        <w:rPr>
+          <w:rFonts w:asciiTheme="majorHAnsi" w:hAnsiTheme="majorHAnsi" w:cstheme="majorHAnsi"/>
+        </w:rPr>
+        <w:t xml:space="preserve">Otherwise </w:t>
+      </w:r>
+    </w:p>
+    <w:p>
+      <w:pPr>
+        <w:spacing w:after="0"/>
+        <w:rPr>
+          <w:rFonts w:asciiTheme="majorHAnsi" w:hAnsiTheme="majorHAnsi" w:cstheme="majorHAnsi"/>
+        </w:rPr>
+      </w:pPr>
+      <m:oMathPara>
+        <m:oMath>
+          <m:sSub>
+            <m:sSubPr>
+              <m:ctrlPr>
+                <w:rPr>
+                  <w:rFonts w:ascii="Cambria Math" w:hAnsi="Cambria Math" w:cstheme="majorHAnsi"/>
+                  <w:i/>
+                </w:rPr>
+              </m:ctrlPr>
+            </m:sSubPr>
+            <m:e>
+              <m:r>
+                <w:rPr>
+                  <w:rFonts w:ascii="Cambria Math" w:hAnsi="Cambria Math" w:cstheme="majorHAnsi"/>
+                </w:rPr>
+                <m:t>z</m:t>
+              </m:r>
+            </m:e>
+            <m:sub>
+              <m:r>
+                <w:rPr>
+                  <w:rFonts w:ascii="Cambria Math" w:hAnsi="Cambria Math" w:cstheme="majorHAnsi"/>
+                </w:rPr>
+                <m:t>t</m:t>
+              </m:r>
+            </m:sub>
+          </m:sSub>
+          <m:r>
+            <w:rPr>
+              <w:rFonts w:ascii="Cambria Math" w:hAnsi="Cambria Math" w:cstheme="majorHAnsi"/>
+            </w:rPr>
+            <m:t>=</m:t>
+          </m:r>
+          <m:d>
+            <m:dPr>
+              <m:ctrlPr>
+                <w:rPr>
+                  <w:rFonts w:ascii="Cambria Math" w:hAnsi="Cambria Math" w:cstheme="majorHAnsi"/>
+                  <w:i/>
+                </w:rPr>
+              </m:ctrlPr>
+            </m:dPr>
+            <m:e>
+              <m:sSub>
+                <m:sSubPr>
+                  <m:ctrlPr>
+                    <w:rPr>
+                      <w:rFonts w:ascii="Cambria Math" w:hAnsi="Cambria Math" w:cstheme="majorHAnsi"/>
+                      <w:i/>
+                    </w:rPr>
+                  </m:ctrlPr>
+                </m:sSubPr>
+                <m:e>
+                  <m:r>
+                    <w:rPr>
+                      <w:rFonts w:ascii="Cambria Math" w:hAnsi="Cambria Math" w:cstheme="majorHAnsi"/>
+                    </w:rPr>
+                    <m:t>z</m:t>
+                  </m:r>
+                </m:e>
+                <m:sub>
+                  <m:r>
+                    <w:rPr>
+                      <w:rFonts w:ascii="Cambria Math" w:hAnsi="Cambria Math" w:cstheme="majorHAnsi"/>
+                    </w:rPr>
+                    <m:t>o</m:t>
+                  </m:r>
+                </m:sub>
+              </m:sSub>
+              <m:r>
+                <w:rPr>
+                  <w:rFonts w:ascii="Cambria Math" w:hAnsi="Cambria Math" w:cstheme="majorHAnsi"/>
+                </w:rPr>
+                <m:t>+</m:t>
+              </m:r>
+              <m:sSub>
+                <m:sSubPr>
+                  <m:ctrlPr>
+                    <w:rPr>
+                      <w:rFonts w:ascii="Cambria Math" w:hAnsi="Cambria Math" w:cstheme="majorHAnsi"/>
+                      <w:i/>
+                    </w:rPr>
+                  </m:ctrlPr>
+                </m:sSubPr>
+                <m:e>
+                  <m:r>
+                    <w:rPr>
+                      <w:rFonts w:ascii="Cambria Math" w:hAnsi="Cambria Math" w:cstheme="majorHAnsi"/>
+                    </w:rPr>
+                    <m:t>z</m:t>
+                  </m:r>
+                </m:e>
+                <m:sub>
+                  <m:r>
+                    <w:rPr>
+                      <w:rFonts w:ascii="Cambria Math" w:hAnsi="Cambria Math" w:cstheme="majorHAnsi"/>
+                    </w:rPr>
+                    <m:t>b</m:t>
+                  </m:r>
+                </m:sub>
+              </m:sSub>
+            </m:e>
+          </m:d>
+          <m:r>
+            <w:rPr>
+              <w:rFonts w:ascii="Cambria Math" w:hAnsi="Cambria Math" w:cstheme="majorHAnsi"/>
+            </w:rPr>
+            <m:t>-</m:t>
+          </m:r>
+          <m:sSub>
+            <m:sSubPr>
+              <m:ctrlPr>
+                <w:rPr>
+                  <w:rFonts w:ascii="Cambria Math" w:hAnsi="Cambria Math" w:cstheme="majorHAnsi"/>
+                  <w:i/>
+                </w:rPr>
+              </m:ctrlPr>
+            </m:sSubPr>
+            <m:e>
+              <m:r>
+                <w:rPr>
+                  <w:rFonts w:ascii="Cambria Math" w:hAnsi="Cambria Math" w:cstheme="majorHAnsi"/>
+                </w:rPr>
+                <m:t>z</m:t>
+              </m:r>
+            </m:e>
+            <m:sub>
+              <m:r>
+                <w:rPr>
+                  <w:rFonts w:ascii="Cambria Math" w:hAnsi="Cambria Math" w:cstheme="majorHAnsi"/>
+                </w:rPr>
+                <m:t>b</m:t>
+              </m:r>
+            </m:sub>
+          </m:sSub>
+          <m:r>
+            <w:rPr>
+              <w:rFonts w:ascii="Cambria Math" w:hAnsi="Cambria Math" w:cstheme="majorHAnsi"/>
+            </w:rPr>
+            <m:t>*</m:t>
+          </m:r>
+          <m:f>
+            <m:fPr>
+              <m:ctrlPr>
+                <w:rPr>
+                  <w:rFonts w:ascii="Cambria Math" w:hAnsi="Cambria Math" w:cstheme="majorHAnsi"/>
+                  <w:i/>
+                </w:rPr>
+              </m:ctrlPr>
+            </m:fPr>
+            <m:num>
+              <m:r>
+                <w:rPr>
+                  <w:rFonts w:ascii="Cambria Math" w:hAnsi="Cambria Math" w:cstheme="majorHAnsi"/>
+                </w:rPr>
+                <m:t>4</m:t>
+              </m:r>
+              <m:r>
+                <w:rPr>
+                  <w:rFonts w:ascii="Cambria Math" w:hAnsi="Cambria Math" w:cstheme="majorHAnsi"/>
+                </w:rPr>
+                <m:t>(t-</m:t>
+              </m:r>
+              <m:f>
+                <m:fPr>
+                  <m:ctrlPr>
+                    <w:rPr>
+                      <w:rFonts w:ascii="Cambria Math" w:hAnsi="Cambria Math" w:cstheme="majorHAnsi"/>
+                      <w:i/>
+                    </w:rPr>
+                  </m:ctrlPr>
+                </m:fPr>
+                <m:num>
+                  <m:r>
+                    <w:rPr>
+                      <w:rFonts w:ascii="Cambria Math" w:hAnsi="Cambria Math" w:cstheme="majorHAnsi"/>
+                    </w:rPr>
+                    <m:t>T</m:t>
+                  </m:r>
+                </m:num>
+                <m:den>
+                  <m:r>
+                    <w:rPr>
+                      <w:rFonts w:ascii="Cambria Math" w:hAnsi="Cambria Math" w:cstheme="majorHAnsi"/>
+                    </w:rPr>
+                    <m:t>2</m:t>
+                  </m:r>
+                </m:den>
+              </m:f>
+              <m:r>
+                <w:rPr>
+                  <w:rFonts w:ascii="Cambria Math" w:hAnsi="Cambria Math" w:cstheme="majorHAnsi"/>
+                </w:rPr>
+                <m:t>)</m:t>
+              </m:r>
+            </m:num>
+            <m:den>
+              <m:r>
+                <w:rPr>
+                  <w:rFonts w:ascii="Cambria Math" w:hAnsi="Cambria Math" w:cstheme="majorHAnsi"/>
+                </w:rPr>
+                <m:t>T</m:t>
+              </m:r>
+            </m:den>
+          </m:f>
+        </m:oMath>
+      </m:oMathPara>
+    </w:p>
+    <w:p>
+      <w:pPr>
+        <w:spacing w:after="0"/>
+        <w:rPr>
+          <w:rFonts w:asciiTheme="majorHAnsi" w:hAnsiTheme="majorHAnsi" w:cstheme="majorHAnsi"/>
+        </w:rPr>
+      </w:pPr>
+    </w:p>
+    <w:p>
+      <w:pPr>
+        <w:rPr>
+          <w:rFonts w:asciiTheme="majorHAnsi" w:hAnsiTheme="majorHAnsi" w:cstheme="majorHAnsi"/>
+        </w:rPr>
+      </w:pPr>
+      <m:oMath>
+        <m:sSub>
+          <m:sSubPr>
+            <m:ctrlPr>
+              <w:rPr>
+                <w:rFonts w:ascii="Cambria Math" w:hAnsi="Cambria Math" w:cstheme="majorHAnsi"/>
+                <w:i/>
+              </w:rPr>
+            </m:ctrlPr>
+          </m:sSubPr>
+          <m:e>
+            <m:r>
+              <w:rPr>
+                <w:rFonts w:ascii="Cambria Math" w:hAnsi="Cambria Math" w:cstheme="majorHAnsi"/>
+              </w:rPr>
+              <m:t>(x</m:t>
+            </m:r>
+          </m:e>
+          <m:sub>
+            <m:r>
+              <w:rPr>
+                <w:rFonts w:ascii="Cambria Math" w:hAnsi="Cambria Math" w:cstheme="majorHAnsi"/>
+              </w:rPr>
+              <m:t>o</m:t>
+            </m:r>
+          </m:sub>
+        </m:sSub>
+        <m:r>
+          <w:rPr>
+            <w:rFonts w:ascii="Cambria Math" w:hAnsi="Cambria Math" w:cstheme="majorHAnsi"/>
+          </w:rPr>
+          <m:t xml:space="preserve">, </m:t>
+        </m:r>
+        <m:sSub>
+          <m:sSubPr>
+            <m:ctrlPr>
+              <w:rPr>
+                <w:rFonts w:ascii="Cambria Math" w:hAnsi="Cambria Math" w:cstheme="majorHAnsi"/>
+                <w:i/>
+              </w:rPr>
+            </m:ctrlPr>
+          </m:sSubPr>
+          <m:e>
+            <m:r>
+              <w:rPr>
+                <w:rFonts w:ascii="Cambria Math" w:hAnsi="Cambria Math" w:cstheme="majorHAnsi"/>
+              </w:rPr>
+              <m:t>y</m:t>
+            </m:r>
+          </m:e>
+          <m:sub>
+            <m:r>
+              <w:rPr>
+                <w:rFonts w:ascii="Cambria Math" w:hAnsi="Cambria Math" w:cstheme="majorHAnsi"/>
+              </w:rPr>
+              <m:t>o</m:t>
+            </m:r>
+          </m:sub>
+        </m:sSub>
+        <m:r>
+          <w:rPr>
+            <w:rFonts w:ascii="Cambria Math" w:hAnsi="Cambria Math" w:cstheme="majorHAnsi"/>
+          </w:rPr>
+          <m:t xml:space="preserve">, </m:t>
+        </m:r>
+        <m:sSub>
+          <m:sSubPr>
+            <m:ctrlPr>
+              <w:rPr>
+                <w:rFonts w:ascii="Cambria Math" w:hAnsi="Cambria Math" w:cstheme="majorHAnsi"/>
+                <w:i/>
+              </w:rPr>
+            </m:ctrlPr>
+          </m:sSubPr>
+          <m:e>
+            <m:r>
+              <w:rPr>
+                <w:rFonts w:ascii="Cambria Math" w:hAnsi="Cambria Math" w:cstheme="majorHAnsi"/>
+              </w:rPr>
+              <m:t>z</m:t>
+            </m:r>
+          </m:e>
+          <m:sub>
+            <m:r>
+              <w:rPr>
+                <w:rFonts w:ascii="Cambria Math" w:hAnsi="Cambria Math" w:cstheme="majorHAnsi"/>
+              </w:rPr>
+              <m:t>o</m:t>
+            </m:r>
+          </m:sub>
+        </m:sSub>
+        <m:r>
+          <w:rPr>
+            <w:rFonts w:ascii="Cambria Math" w:hAnsi="Cambria Math" w:cstheme="majorHAnsi"/>
+          </w:rPr>
+          <m:t>)</m:t>
+        </m:r>
+      </m:oMath>
+      <w:r>
+        <w:rPr>
+          <w:rFonts w:asciiTheme="majorHAnsi" w:hAnsiTheme="majorHAnsi" w:cstheme="majorHAnsi"/>
+        </w:rPr>
+        <w:t xml:space="preserve"> </w:t>
+      </w:r>
+      <w:r>
+        <w:rPr>
+          <w:rFonts w:asciiTheme="majorHAnsi" w:hAnsiTheme="majorHAnsi" w:cstheme="majorHAnsi"/>
+        </w:rPr>
+        <w:t xml:space="preserve"> and </w:t>
+      </w:r>
+      <m:oMath>
+        <m:sSub>
+          <m:sSubPr>
+            <m:ctrlPr>
+              <w:rPr>
+                <w:rFonts w:ascii="Cambria Math" w:hAnsi="Cambria Math" w:cstheme="majorHAnsi"/>
+                <w:i/>
+              </w:rPr>
+            </m:ctrlPr>
+          </m:sSubPr>
+          <m:e>
+            <m:r>
+              <w:rPr>
+                <w:rFonts w:ascii="Cambria Math" w:hAnsi="Cambria Math" w:cstheme="majorHAnsi"/>
+              </w:rPr>
+              <m:t>(x</m:t>
+            </m:r>
+          </m:e>
+          <m:sub>
+            <m:r>
+              <w:rPr>
+                <w:rFonts w:ascii="Cambria Math" w:hAnsi="Cambria Math" w:cstheme="majorHAnsi"/>
+              </w:rPr>
+              <m:t>o</m:t>
+            </m:r>
+          </m:sub>
+        </m:sSub>
+        <m:r>
+          <w:rPr>
+            <w:rFonts w:ascii="Cambria Math" w:hAnsi="Cambria Math" w:cstheme="majorHAnsi"/>
+          </w:rPr>
+          <m:t xml:space="preserve">, </m:t>
+        </m:r>
+        <m:sSub>
+          <m:sSubPr>
+            <m:ctrlPr>
+              <w:rPr>
+                <w:rFonts w:ascii="Cambria Math" w:hAnsi="Cambria Math" w:cstheme="majorHAnsi"/>
+                <w:i/>
+              </w:rPr>
+            </m:ctrlPr>
+          </m:sSubPr>
+          <m:e>
+            <m:r>
+              <w:rPr>
+                <w:rFonts w:ascii="Cambria Math" w:hAnsi="Cambria Math" w:cstheme="majorHAnsi"/>
+              </w:rPr>
+              <m:t>y</m:t>
+            </m:r>
+          </m:e>
+          <m:sub>
+            <m:r>
+              <w:rPr>
+                <w:rFonts w:ascii="Cambria Math" w:hAnsi="Cambria Math" w:cstheme="majorHAnsi"/>
+              </w:rPr>
+              <m:t>b</m:t>
+            </m:r>
+          </m:sub>
+        </m:sSub>
+        <m:r>
+          <w:rPr>
+            <w:rFonts w:ascii="Cambria Math" w:hAnsi="Cambria Math" w:cstheme="majorHAnsi"/>
+          </w:rPr>
+          <m:t xml:space="preserve">, </m:t>
+        </m:r>
+        <m:sSub>
+          <m:sSubPr>
+            <m:ctrlPr>
+              <w:rPr>
+                <w:rFonts w:ascii="Cambria Math" w:hAnsi="Cambria Math" w:cstheme="majorHAnsi"/>
+                <w:i/>
+              </w:rPr>
+            </m:ctrlPr>
+          </m:sSubPr>
+          <m:e>
+            <m:r>
+              <w:rPr>
+                <w:rFonts w:ascii="Cambria Math" w:hAnsi="Cambria Math" w:cstheme="majorHAnsi"/>
+              </w:rPr>
+              <m:t>z</m:t>
+            </m:r>
+          </m:e>
+          <m:sub>
+            <m:r>
+              <w:rPr>
+                <w:rFonts w:ascii="Cambria Math" w:hAnsi="Cambria Math" w:cstheme="majorHAnsi"/>
+              </w:rPr>
+              <m:t>b</m:t>
+            </m:r>
+          </m:sub>
+        </m:sSub>
+        <m:r>
+          <w:rPr>
+            <w:rFonts w:ascii="Cambria Math" w:hAnsi="Cambria Math" w:cstheme="majorHAnsi"/>
+          </w:rPr>
+          <m:t>)</m:t>
+        </m:r>
+      </m:oMath>
+      <w:r>
+        <w:rPr>
+          <w:rFonts w:asciiTheme="majorHAnsi" w:hAnsiTheme="majorHAnsi" w:cstheme="majorHAnsi"/>
+        </w:rPr>
+        <w:t xml:space="preserve"> are set such that the ball accelerates downwards at g m/s</w:t>
+      </w:r>
+    </w:p>
+    <w:p>
+      <w:pPr>
+        <w:rPr>
+          <w:rFonts w:asciiTheme="majorHAnsi" w:hAnsiTheme="majorHAnsi" w:cstheme="majorHAnsi"/>
+        </w:rPr>
+      </w:pPr>
     </w:p>
     <w:sectPr>
-      <w:headerReference w:type="default" r:id="rId7"/>
+      <w:headerReference w:type="default" r:id="rId10"/>
       <w:pgSz w:w="11906" w:h="16838"/>
       <w:pgMar w:top="1440" w:right="1440" w:bottom="1440" w:left="1440" w:header="708" w:footer="708" w:gutter="0"/>
       <w:cols w:space="708"/>
@@ -1995,6 +4609,39 @@
       </w:tblBorders>
     </w:tblPr>
   </w:style>
+  <w:style w:type="character" w:styleId="PlaceholderText">
+    <w:name w:val="Placeholder Text"/>
+    <w:basedOn w:val="DefaultParagraphFont"/>
+    <w:uiPriority w:val="99"/>
+    <w:semiHidden/>
+    <w:rsid w:val="00947D90"/>
+    <w:rPr>
+      <w:color w:val="808080"/>
+    </w:rPr>
+  </w:style>
+  <w:style w:type="character" w:styleId="Hyperlink">
+    <w:name w:val="Hyperlink"/>
+    <w:basedOn w:val="DefaultParagraphFont"/>
+    <w:uiPriority w:val="99"/>
+    <w:unhideWhenUsed/>
+    <w:rsid w:val="00D70F36"/>
+    <w:rPr>
+      <w:color w:val="0563C1" w:themeColor="hyperlink"/>
+      <w:u w:val="single"/>
+    </w:rPr>
+  </w:style>
+  <w:style w:type="character" w:styleId="UnresolvedMention">
+    <w:name w:val="Unresolved Mention"/>
+    <w:basedOn w:val="DefaultParagraphFont"/>
+    <w:uiPriority w:val="99"/>
+    <w:semiHidden/>
+    <w:unhideWhenUsed/>
+    <w:rsid w:val="00D70F36"/>
+    <w:rPr>
+      <w:color w:val="605E5C"/>
+      <w:shd w:val="clear" w:color="auto" w:fill="E1DFDD"/>
+    </w:rPr>
+  </w:style>
 </w:styles>
 </file>
 

</xml_diff>